<commit_message>
Submission for Hw 1. Added conversion from degrees C to F. Published PDF
</commit_message>
<xml_diff>
--- a/HW1/HW1_Florida.docx
+++ b/HW1/HW1_Florida.docx
@@ -648,10 +648,10 @@
             <v:path o:extrusionok="f" gradientshapeok="t" o:connecttype="rect"/>
             <o:lock v:ext="edit" aspectratio="t"/>
           </v:shapetype>
-          <v:shape id="_x0000_i1026" type="#_x0000_t75" style="width:255.75pt;height:230.25pt" o:ole="">
+          <v:shape id="_x0000_i1025" type="#_x0000_t75" style="width:255.75pt;height:230.25pt" o:ole="">
             <v:imagedata r:id="rId8" o:title=""/>
           </v:shape>
-          <o:OLEObject Type="Embed" ProgID="Visio.Drawing.11" ShapeID="_x0000_i1026" DrawAspect="Content" ObjectID="_1472412351" r:id="rId9"/>
+          <o:OLEObject Type="Embed" ProgID="Visio.Drawing.11" ShapeID="_x0000_i1025" DrawAspect="Content" ObjectID="_1472490682" r:id="rId9"/>
         </w:object>
       </w:r>
     </w:p>
@@ -793,10 +793,10 @@
       </w:pPr>
       <w:r>
         <w:object w:dxaOrig="6959" w:dyaOrig="4764">
-          <v:shape id="_x0000_i1025" type="#_x0000_t75" style="width:343.5pt;height:236.25pt" o:ole="">
+          <v:shape id="_x0000_i1026" type="#_x0000_t75" style="width:343.5pt;height:236.25pt" o:ole="">
             <v:imagedata r:id="rId11" o:title=""/>
           </v:shape>
-          <o:OLEObject Type="Embed" ProgID="Visio.Drawing.11" ShapeID="_x0000_i1025" DrawAspect="Content" ObjectID="_1472412352" r:id="rId12"/>
+          <o:OLEObject Type="Embed" ProgID="Visio.Drawing.11" ShapeID="_x0000_i1026" DrawAspect="Content" ObjectID="_1472490683" r:id="rId12"/>
         </w:object>
       </w:r>
     </w:p>
@@ -1058,7 +1058,7 @@
           <w:sz w:val="20"/>
           <w:szCs w:val="20"/>
         </w:rPr>
-        <w:t>//2014-09-16</w:t>
+        <w:t>//2014-09-17</w:t>
       </w:r>
     </w:p>
     <w:p>
@@ -1728,7 +1728,7 @@
           <w:sz w:val="20"/>
           <w:szCs w:val="20"/>
         </w:rPr>
-        <w:t>"2014-09-16");</w:t>
+        <w:t>"2014-09-17");</w:t>
       </w:r>
     </w:p>
     <w:p>
@@ -2641,19 +2641,9 @@
           <w:sz w:val="20"/>
           <w:szCs w:val="20"/>
         </w:rPr>
-        <w:t>//main round robin loop</w:t>
-      </w:r>
-    </w:p>
-    <w:p>
-      <w:pPr>
-        <w:spacing w:after="0" w:line="240" w:lineRule="auto"/>
-        <w:rPr>
-          <w:rFonts w:ascii="Courier New" w:hAnsi="Courier New" w:cs="Courier New"/>
-          <w:b/>
-          <w:sz w:val="20"/>
-          <w:szCs w:val="20"/>
-        </w:rPr>
-      </w:pPr>
+        <w:t xml:space="preserve">//convert </w:t>
+      </w:r>
+      <w:proofErr w:type="spellStart"/>
       <w:proofErr w:type="gramStart"/>
       <w:r>
         <w:rPr>
@@ -2662,8 +2652,9 @@
           <w:sz w:val="20"/>
           <w:szCs w:val="20"/>
         </w:rPr>
-        <w:t>void</w:t>
-      </w:r>
+        <w:t>celsius</w:t>
+      </w:r>
+      <w:proofErr w:type="spellEnd"/>
       <w:proofErr w:type="gramEnd"/>
       <w:r>
         <w:rPr>
@@ -2672,7 +2663,69 @@
           <w:sz w:val="20"/>
           <w:szCs w:val="20"/>
         </w:rPr>
-        <w:t xml:space="preserve"> loop(void)</w:t>
+        <w:t xml:space="preserve"> to </w:t>
+      </w:r>
+      <w:proofErr w:type="spellStart"/>
+      <w:r>
+        <w:rPr>
+          <w:rFonts w:ascii="Courier New" w:hAnsi="Courier New" w:cs="Courier New"/>
+          <w:b/>
+          <w:sz w:val="20"/>
+          <w:szCs w:val="20"/>
+        </w:rPr>
+        <w:t>fahrenheit</w:t>
+      </w:r>
+      <w:proofErr w:type="spellEnd"/>
+    </w:p>
+    <w:p>
+      <w:pPr>
+        <w:spacing w:after="0" w:line="240" w:lineRule="auto"/>
+        <w:rPr>
+          <w:rFonts w:ascii="Courier New" w:hAnsi="Courier New" w:cs="Courier New"/>
+          <w:b/>
+          <w:sz w:val="20"/>
+          <w:szCs w:val="20"/>
+        </w:rPr>
+      </w:pPr>
+      <w:proofErr w:type="gramStart"/>
+      <w:r>
+        <w:rPr>
+          <w:rFonts w:ascii="Courier New" w:hAnsi="Courier New" w:cs="Courier New"/>
+          <w:b/>
+          <w:sz w:val="20"/>
+          <w:szCs w:val="20"/>
+        </w:rPr>
+        <w:t>double</w:t>
+      </w:r>
+      <w:proofErr w:type="gramEnd"/>
+      <w:r>
+        <w:rPr>
+          <w:rFonts w:ascii="Courier New" w:hAnsi="Courier New" w:cs="Courier New"/>
+          <w:b/>
+          <w:sz w:val="20"/>
+          <w:szCs w:val="20"/>
+        </w:rPr>
+        <w:t xml:space="preserve"> convert2fahrenheit(double </w:t>
+      </w:r>
+      <w:proofErr w:type="spellStart"/>
+      <w:r>
+        <w:rPr>
+          <w:rFonts w:ascii="Courier New" w:hAnsi="Courier New" w:cs="Courier New"/>
+          <w:b/>
+          <w:sz w:val="20"/>
+          <w:szCs w:val="20"/>
+        </w:rPr>
+        <w:t>celsius</w:t>
+      </w:r>
+      <w:proofErr w:type="spellEnd"/>
+      <w:r>
+        <w:rPr>
+          <w:rFonts w:ascii="Courier New" w:hAnsi="Courier New" w:cs="Courier New"/>
+          <w:b/>
+          <w:sz w:val="20"/>
+          <w:szCs w:val="20"/>
+        </w:rPr>
+        <w:t>)</w:t>
       </w:r>
     </w:p>
     <w:p>
@@ -2713,6 +2766,168 @@
           <w:sz w:val="20"/>
           <w:szCs w:val="20"/>
         </w:rPr>
+        <w:t xml:space="preserve">  </w:t>
+      </w:r>
+      <w:proofErr w:type="gramStart"/>
+      <w:r>
+        <w:rPr>
+          <w:rFonts w:ascii="Courier New" w:hAnsi="Courier New" w:cs="Courier New"/>
+          <w:b/>
+          <w:sz w:val="20"/>
+          <w:szCs w:val="20"/>
+        </w:rPr>
+        <w:t>return</w:t>
+      </w:r>
+      <w:proofErr w:type="gramEnd"/>
+      <w:r>
+        <w:rPr>
+          <w:rFonts w:ascii="Courier New" w:hAnsi="Courier New" w:cs="Courier New"/>
+          <w:b/>
+          <w:sz w:val="20"/>
+          <w:szCs w:val="20"/>
+        </w:rPr>
+        <w:t xml:space="preserve"> (</w:t>
+      </w:r>
+      <w:proofErr w:type="spellStart"/>
+      <w:r>
+        <w:rPr>
+          <w:rFonts w:ascii="Courier New" w:hAnsi="Courier New" w:cs="Courier New"/>
+          <w:b/>
+          <w:sz w:val="20"/>
+          <w:szCs w:val="20"/>
+        </w:rPr>
+        <w:t>celsius</w:t>
+      </w:r>
+      <w:proofErr w:type="spellEnd"/>
+      <w:r>
+        <w:rPr>
+          <w:rFonts w:ascii="Courier New" w:hAnsi="Courier New" w:cs="Courier New"/>
+          <w:b/>
+          <w:sz w:val="20"/>
+          <w:szCs w:val="20"/>
+        </w:rPr>
+        <w:t xml:space="preserve"> * 1.8) + 32; </w:t>
+      </w:r>
+    </w:p>
+    <w:p>
+      <w:pPr>
+        <w:spacing w:after="0" w:line="240" w:lineRule="auto"/>
+        <w:rPr>
+          <w:rFonts w:ascii="Courier New" w:hAnsi="Courier New" w:cs="Courier New"/>
+          <w:b/>
+          <w:sz w:val="20"/>
+          <w:szCs w:val="20"/>
+        </w:rPr>
+      </w:pPr>
+      <w:r>
+        <w:rPr>
+          <w:rFonts w:ascii="Courier New" w:hAnsi="Courier New" w:cs="Courier New"/>
+          <w:b/>
+          <w:sz w:val="20"/>
+          <w:szCs w:val="20"/>
+        </w:rPr>
+        <w:t>}</w:t>
+      </w:r>
+    </w:p>
+    <w:p>
+      <w:pPr>
+        <w:spacing w:after="0" w:line="240" w:lineRule="auto"/>
+        <w:rPr>
+          <w:rFonts w:ascii="Courier New" w:hAnsi="Courier New" w:cs="Courier New"/>
+          <w:b/>
+          <w:sz w:val="20"/>
+          <w:szCs w:val="20"/>
+        </w:rPr>
+      </w:pPr>
+    </w:p>
+    <w:p>
+      <w:pPr>
+        <w:spacing w:after="0" w:line="240" w:lineRule="auto"/>
+        <w:rPr>
+          <w:rFonts w:ascii="Courier New" w:hAnsi="Courier New" w:cs="Courier New"/>
+          <w:b/>
+          <w:sz w:val="20"/>
+          <w:szCs w:val="20"/>
+        </w:rPr>
+      </w:pPr>
+      <w:r>
+        <w:rPr>
+          <w:rFonts w:ascii="Courier New" w:hAnsi="Courier New" w:cs="Courier New"/>
+          <w:b/>
+          <w:sz w:val="20"/>
+          <w:szCs w:val="20"/>
+        </w:rPr>
+        <w:t>//main round robin loop</w:t>
+      </w:r>
+    </w:p>
+    <w:p>
+      <w:pPr>
+        <w:spacing w:after="0" w:line="240" w:lineRule="auto"/>
+        <w:rPr>
+          <w:rFonts w:ascii="Courier New" w:hAnsi="Courier New" w:cs="Courier New"/>
+          <w:b/>
+          <w:sz w:val="20"/>
+          <w:szCs w:val="20"/>
+        </w:rPr>
+      </w:pPr>
+      <w:proofErr w:type="gramStart"/>
+      <w:r>
+        <w:rPr>
+          <w:rFonts w:ascii="Courier New" w:hAnsi="Courier New" w:cs="Courier New"/>
+          <w:b/>
+          <w:sz w:val="20"/>
+          <w:szCs w:val="20"/>
+        </w:rPr>
+        <w:t>void</w:t>
+      </w:r>
+      <w:proofErr w:type="gramEnd"/>
+      <w:r>
+        <w:rPr>
+          <w:rFonts w:ascii="Courier New" w:hAnsi="Courier New" w:cs="Courier New"/>
+          <w:b/>
+          <w:sz w:val="20"/>
+          <w:szCs w:val="20"/>
+        </w:rPr>
+        <w:t xml:space="preserve"> loop(void)</w:t>
+      </w:r>
+    </w:p>
+    <w:p>
+      <w:pPr>
+        <w:spacing w:after="0" w:line="240" w:lineRule="auto"/>
+        <w:rPr>
+          <w:rFonts w:ascii="Courier New" w:hAnsi="Courier New" w:cs="Courier New"/>
+          <w:b/>
+          <w:sz w:val="20"/>
+          <w:szCs w:val="20"/>
+        </w:rPr>
+      </w:pPr>
+      <w:r>
+        <w:rPr>
+          <w:rFonts w:ascii="Courier New" w:hAnsi="Courier New" w:cs="Courier New"/>
+          <w:b/>
+          <w:sz w:val="20"/>
+          <w:szCs w:val="20"/>
+        </w:rPr>
+        <w:t>{</w:t>
+      </w:r>
+    </w:p>
+    <w:p>
+      <w:pPr>
+        <w:spacing w:after="0" w:line="240" w:lineRule="auto"/>
+        <w:rPr>
+          <w:rFonts w:ascii="Courier New" w:hAnsi="Courier New" w:cs="Courier New"/>
+          <w:b/>
+          <w:sz w:val="20"/>
+          <w:szCs w:val="20"/>
+        </w:rPr>
+      </w:pPr>
+      <w:r>
+        <w:rPr>
+          <w:rFonts w:ascii="Courier New" w:hAnsi="Courier New" w:cs="Courier New"/>
+          <w:b/>
+          <w:sz w:val="20"/>
+          <w:szCs w:val="20"/>
+        </w:rPr>
         <w:t xml:space="preserve">  // call </w:t>
       </w:r>
       <w:proofErr w:type="spellStart"/>
@@ -3601,7 +3816,7 @@
           <w:sz w:val="20"/>
           <w:szCs w:val="20"/>
         </w:rPr>
-        <w:t>temp);</w:t>
+        <w:t>convert2fahrenheit(temp));</w:t>
       </w:r>
     </w:p>
     <w:p>
@@ -3688,10 +3903,7 @@
       <w:pPr>
         <w:spacing w:after="0" w:line="240" w:lineRule="auto"/>
         <w:rPr>
-          <w:rFonts w:ascii="Courier New" w:hAnsi="Courier New" w:cs="Courier New"/>
-          <w:b/>
-          <w:sz w:val="20"/>
-          <w:szCs w:val="20"/>
+          <w:b/>
         </w:rPr>
       </w:pPr>
       <w:r>
@@ -3703,13 +3915,6 @@
         </w:rPr>
         <w:t>}</w:t>
       </w:r>
-    </w:p>
-    <w:p>
-      <w:pPr>
-        <w:rPr>
-          <w:b/>
-        </w:rPr>
-      </w:pPr>
       <w:r>
         <w:rPr>
           <w:b/>
@@ -3801,7 +4006,7 @@
           <w:sz w:val="18"/>
           <w:szCs w:val="18"/>
         </w:rPr>
-        <w:t>2014-09-16</w:t>
+        <w:t>2014-09-17</w:t>
       </w:r>
     </w:p>
     <w:p>
@@ -3913,631 +4118,679 @@
           <w:sz w:val="18"/>
           <w:szCs w:val="18"/>
         </w:rPr>
-        <w:t>Temperature is: 22.12</w:t>
-      </w:r>
-    </w:p>
-    <w:p>
-      <w:pPr>
-        <w:spacing w:after="0" w:line="240" w:lineRule="auto"/>
-        <w:rPr>
-          <w:sz w:val="18"/>
-          <w:szCs w:val="18"/>
-        </w:rPr>
-      </w:pPr>
-      <w:r>
-        <w:rPr>
-          <w:sz w:val="18"/>
-          <w:szCs w:val="18"/>
-        </w:rPr>
-        <w:t>Temperature is: 22.06</w:t>
-      </w:r>
-    </w:p>
-    <w:p>
-      <w:pPr>
-        <w:spacing w:after="0" w:line="240" w:lineRule="auto"/>
-        <w:rPr>
-          <w:sz w:val="18"/>
-          <w:szCs w:val="18"/>
-        </w:rPr>
-      </w:pPr>
-      <w:r>
-        <w:rPr>
-          <w:sz w:val="18"/>
-          <w:szCs w:val="18"/>
-        </w:rPr>
-        <w:t>Temperature is: 22.06</w:t>
-      </w:r>
-    </w:p>
-    <w:p>
-      <w:pPr>
-        <w:spacing w:after="0" w:line="240" w:lineRule="auto"/>
-        <w:rPr>
-          <w:sz w:val="18"/>
-          <w:szCs w:val="18"/>
-        </w:rPr>
-      </w:pPr>
-      <w:r>
-        <w:rPr>
-          <w:sz w:val="18"/>
-          <w:szCs w:val="18"/>
-        </w:rPr>
-        <w:t>Temperature is: 22.06</w:t>
-      </w:r>
-    </w:p>
-    <w:p>
-      <w:pPr>
-        <w:spacing w:after="0" w:line="240" w:lineRule="auto"/>
-        <w:rPr>
-          <w:sz w:val="18"/>
-          <w:szCs w:val="18"/>
-        </w:rPr>
-      </w:pPr>
-      <w:r>
-        <w:rPr>
-          <w:sz w:val="18"/>
-          <w:szCs w:val="18"/>
-        </w:rPr>
-        <w:t>Temperature is: 22.06</w:t>
-      </w:r>
-    </w:p>
-    <w:p>
-      <w:pPr>
-        <w:spacing w:after="0" w:line="240" w:lineRule="auto"/>
-        <w:rPr>
-          <w:sz w:val="18"/>
-          <w:szCs w:val="18"/>
-        </w:rPr>
-      </w:pPr>
-      <w:r>
-        <w:rPr>
-          <w:sz w:val="18"/>
-          <w:szCs w:val="18"/>
-        </w:rPr>
-        <w:t>Temperature is: 22.00</w:t>
-      </w:r>
-    </w:p>
-    <w:p>
-      <w:pPr>
-        <w:spacing w:after="0" w:line="240" w:lineRule="auto"/>
-        <w:rPr>
-          <w:sz w:val="18"/>
-          <w:szCs w:val="18"/>
-        </w:rPr>
-      </w:pPr>
-      <w:r>
-        <w:rPr>
-          <w:sz w:val="18"/>
-          <w:szCs w:val="18"/>
-        </w:rPr>
-        <w:t>Temperature is: 22.06</w:t>
-      </w:r>
-    </w:p>
-    <w:p>
-      <w:pPr>
-        <w:spacing w:after="0" w:line="240" w:lineRule="auto"/>
-        <w:rPr>
-          <w:sz w:val="18"/>
-          <w:szCs w:val="18"/>
-        </w:rPr>
-      </w:pPr>
-      <w:r>
-        <w:rPr>
-          <w:sz w:val="18"/>
-          <w:szCs w:val="18"/>
-        </w:rPr>
-        <w:t>Temperature is: 22.12</w:t>
-      </w:r>
-    </w:p>
-    <w:p>
-      <w:pPr>
-        <w:spacing w:after="0" w:line="240" w:lineRule="auto"/>
-        <w:rPr>
-          <w:sz w:val="18"/>
-          <w:szCs w:val="18"/>
-        </w:rPr>
-      </w:pPr>
-      <w:r>
-        <w:rPr>
-          <w:sz w:val="18"/>
-          <w:szCs w:val="18"/>
-        </w:rPr>
-        <w:t>Temperature is: 22.19</w:t>
-      </w:r>
-    </w:p>
-    <w:p>
-      <w:pPr>
-        <w:spacing w:after="0" w:line="240" w:lineRule="auto"/>
-        <w:rPr>
-          <w:sz w:val="18"/>
-          <w:szCs w:val="18"/>
-        </w:rPr>
-      </w:pPr>
-      <w:r>
-        <w:rPr>
-          <w:sz w:val="18"/>
-          <w:szCs w:val="18"/>
-        </w:rPr>
-        <w:t>Temperature is: 22.19</w:t>
-      </w:r>
-    </w:p>
-    <w:p>
-      <w:pPr>
-        <w:spacing w:after="0" w:line="240" w:lineRule="auto"/>
-        <w:rPr>
-          <w:sz w:val="18"/>
-          <w:szCs w:val="18"/>
-        </w:rPr>
-      </w:pPr>
-      <w:r>
-        <w:rPr>
-          <w:sz w:val="18"/>
-          <w:szCs w:val="18"/>
-        </w:rPr>
-        <w:t>Temperature is: 22.19</w:t>
-      </w:r>
-    </w:p>
-    <w:p>
-      <w:pPr>
-        <w:spacing w:after="0" w:line="240" w:lineRule="auto"/>
-        <w:rPr>
-          <w:sz w:val="18"/>
-          <w:szCs w:val="18"/>
-        </w:rPr>
-      </w:pPr>
-      <w:r>
-        <w:rPr>
-          <w:sz w:val="18"/>
-          <w:szCs w:val="18"/>
-        </w:rPr>
-        <w:t>Temperature is: 22.19</w:t>
-      </w:r>
-    </w:p>
-    <w:p>
-      <w:pPr>
-        <w:spacing w:after="0" w:line="240" w:lineRule="auto"/>
-        <w:rPr>
-          <w:sz w:val="18"/>
-          <w:szCs w:val="18"/>
-        </w:rPr>
-      </w:pPr>
-      <w:r>
-        <w:rPr>
-          <w:sz w:val="18"/>
-          <w:szCs w:val="18"/>
-        </w:rPr>
-        <w:t>Temperature is: 22.19</w:t>
-      </w:r>
-    </w:p>
-    <w:p>
-      <w:pPr>
-        <w:spacing w:after="0" w:line="240" w:lineRule="auto"/>
-        <w:rPr>
-          <w:sz w:val="18"/>
-          <w:szCs w:val="18"/>
-        </w:rPr>
-      </w:pPr>
-      <w:r>
-        <w:rPr>
-          <w:sz w:val="18"/>
-          <w:szCs w:val="18"/>
-        </w:rPr>
-        <w:t>Temperature is: 22.19</w:t>
-      </w:r>
-    </w:p>
-    <w:p>
-      <w:pPr>
-        <w:spacing w:after="0" w:line="240" w:lineRule="auto"/>
-        <w:rPr>
-          <w:sz w:val="18"/>
-          <w:szCs w:val="18"/>
-        </w:rPr>
-      </w:pPr>
-      <w:r>
-        <w:rPr>
-          <w:sz w:val="18"/>
-          <w:szCs w:val="18"/>
-        </w:rPr>
-        <w:t>Temperature is: 22.19</w:t>
-      </w:r>
-    </w:p>
-    <w:p>
-      <w:pPr>
-        <w:spacing w:after="0" w:line="240" w:lineRule="auto"/>
-        <w:rPr>
-          <w:sz w:val="18"/>
-          <w:szCs w:val="18"/>
-        </w:rPr>
-      </w:pPr>
-      <w:r>
-        <w:rPr>
-          <w:sz w:val="18"/>
-          <w:szCs w:val="18"/>
-        </w:rPr>
-        <w:t>Temperature is: 22.19</w:t>
-      </w:r>
-    </w:p>
-    <w:p>
-      <w:pPr>
-        <w:spacing w:after="0" w:line="240" w:lineRule="auto"/>
-        <w:rPr>
-          <w:sz w:val="18"/>
-          <w:szCs w:val="18"/>
-        </w:rPr>
-      </w:pPr>
-      <w:r>
-        <w:rPr>
-          <w:sz w:val="18"/>
-          <w:szCs w:val="18"/>
-        </w:rPr>
-        <w:t>Temperature is: 22.19</w:t>
-      </w:r>
-    </w:p>
-    <w:p>
-      <w:pPr>
-        <w:spacing w:after="0" w:line="240" w:lineRule="auto"/>
-        <w:rPr>
-          <w:sz w:val="18"/>
-          <w:szCs w:val="18"/>
-        </w:rPr>
-      </w:pPr>
-      <w:r>
-        <w:rPr>
-          <w:sz w:val="18"/>
-          <w:szCs w:val="18"/>
-        </w:rPr>
-        <w:t>Temperature is: 22.25</w:t>
-      </w:r>
-    </w:p>
-    <w:p>
-      <w:pPr>
-        <w:spacing w:after="0" w:line="240" w:lineRule="auto"/>
-        <w:rPr>
-          <w:sz w:val="18"/>
-          <w:szCs w:val="18"/>
-        </w:rPr>
-      </w:pPr>
-      <w:r>
-        <w:rPr>
-          <w:sz w:val="18"/>
-          <w:szCs w:val="18"/>
-        </w:rPr>
-        <w:t>Temperature is: 22.25</w:t>
-      </w:r>
-    </w:p>
-    <w:p>
-      <w:pPr>
-        <w:spacing w:after="0" w:line="240" w:lineRule="auto"/>
-        <w:rPr>
-          <w:sz w:val="18"/>
-          <w:szCs w:val="18"/>
-        </w:rPr>
-      </w:pPr>
-      <w:r>
-        <w:rPr>
-          <w:sz w:val="18"/>
-          <w:szCs w:val="18"/>
-        </w:rPr>
-        <w:t>Temperature is: 22.25</w:t>
-      </w:r>
-    </w:p>
-    <w:p>
-      <w:pPr>
-        <w:spacing w:after="0" w:line="240" w:lineRule="auto"/>
-        <w:rPr>
-          <w:sz w:val="18"/>
-          <w:szCs w:val="18"/>
-        </w:rPr>
-      </w:pPr>
-      <w:r>
-        <w:rPr>
-          <w:sz w:val="18"/>
-          <w:szCs w:val="18"/>
-        </w:rPr>
-        <w:t>Temperature is: 22.25</w:t>
-      </w:r>
-    </w:p>
-    <w:p>
-      <w:pPr>
-        <w:spacing w:after="0" w:line="240" w:lineRule="auto"/>
-        <w:rPr>
-          <w:sz w:val="18"/>
-          <w:szCs w:val="18"/>
-        </w:rPr>
-      </w:pPr>
-      <w:r>
-        <w:rPr>
-          <w:sz w:val="18"/>
-          <w:szCs w:val="18"/>
-        </w:rPr>
-        <w:t>Temperature is: 22.31</w:t>
-      </w:r>
-    </w:p>
-    <w:p>
-      <w:pPr>
-        <w:spacing w:after="0" w:line="240" w:lineRule="auto"/>
-        <w:rPr>
-          <w:sz w:val="18"/>
-          <w:szCs w:val="18"/>
-        </w:rPr>
-      </w:pPr>
-      <w:r>
-        <w:rPr>
-          <w:sz w:val="18"/>
-          <w:szCs w:val="18"/>
-        </w:rPr>
-        <w:t>Temperature is: 22.25</w:t>
-      </w:r>
-    </w:p>
-    <w:p>
-      <w:pPr>
-        <w:spacing w:after="0" w:line="240" w:lineRule="auto"/>
-        <w:rPr>
-          <w:sz w:val="18"/>
-          <w:szCs w:val="18"/>
-        </w:rPr>
-      </w:pPr>
-      <w:r>
-        <w:rPr>
-          <w:sz w:val="18"/>
-          <w:szCs w:val="18"/>
-        </w:rPr>
-        <w:t>Temperature is: 22.25</w:t>
-      </w:r>
-    </w:p>
-    <w:p>
-      <w:pPr>
-        <w:spacing w:after="0" w:line="240" w:lineRule="auto"/>
-        <w:rPr>
-          <w:sz w:val="18"/>
-          <w:szCs w:val="18"/>
-        </w:rPr>
-      </w:pPr>
-      <w:r>
-        <w:rPr>
-          <w:sz w:val="18"/>
-          <w:szCs w:val="18"/>
-        </w:rPr>
-        <w:t>Temperature is: 22.25</w:t>
-      </w:r>
-    </w:p>
-    <w:p>
-      <w:pPr>
-        <w:spacing w:after="0" w:line="240" w:lineRule="auto"/>
-        <w:rPr>
-          <w:sz w:val="18"/>
-          <w:szCs w:val="18"/>
-        </w:rPr>
-      </w:pPr>
-      <w:r>
-        <w:rPr>
-          <w:sz w:val="18"/>
-          <w:szCs w:val="18"/>
-        </w:rPr>
-        <w:t>Temperature is: 22.25</w:t>
-      </w:r>
-    </w:p>
-    <w:p>
-      <w:pPr>
-        <w:spacing w:after="0" w:line="240" w:lineRule="auto"/>
-        <w:rPr>
-          <w:sz w:val="18"/>
-          <w:szCs w:val="18"/>
-        </w:rPr>
-      </w:pPr>
-      <w:r>
-        <w:rPr>
-          <w:sz w:val="18"/>
-          <w:szCs w:val="18"/>
-        </w:rPr>
-        <w:t>Temperature is: 22.19</w:t>
-      </w:r>
-    </w:p>
-    <w:p>
-      <w:pPr>
-        <w:spacing w:after="0" w:line="240" w:lineRule="auto"/>
-        <w:rPr>
-          <w:sz w:val="18"/>
-          <w:szCs w:val="18"/>
-        </w:rPr>
-      </w:pPr>
-      <w:r>
-        <w:rPr>
-          <w:sz w:val="18"/>
-          <w:szCs w:val="18"/>
-        </w:rPr>
-        <w:t>Temperature is: 22.25</w:t>
-      </w:r>
-    </w:p>
-    <w:p>
-      <w:pPr>
-        <w:spacing w:after="0" w:line="240" w:lineRule="auto"/>
-        <w:rPr>
-          <w:sz w:val="18"/>
-          <w:szCs w:val="18"/>
-        </w:rPr>
-      </w:pPr>
-      <w:r>
-        <w:rPr>
-          <w:sz w:val="18"/>
-          <w:szCs w:val="18"/>
-        </w:rPr>
-        <w:t>Temperature is: 22.25</w:t>
-      </w:r>
-    </w:p>
-    <w:p>
-      <w:pPr>
-        <w:spacing w:after="0" w:line="240" w:lineRule="auto"/>
-        <w:rPr>
-          <w:sz w:val="18"/>
-          <w:szCs w:val="18"/>
-        </w:rPr>
-      </w:pPr>
-      <w:r>
-        <w:rPr>
-          <w:sz w:val="18"/>
-          <w:szCs w:val="18"/>
-        </w:rPr>
-        <w:t>Temperature is: 21.56</w:t>
-      </w:r>
-    </w:p>
-    <w:p>
-      <w:pPr>
-        <w:spacing w:after="0" w:line="240" w:lineRule="auto"/>
-        <w:rPr>
-          <w:sz w:val="18"/>
-          <w:szCs w:val="18"/>
-        </w:rPr>
-      </w:pPr>
-      <w:r>
-        <w:rPr>
-          <w:sz w:val="18"/>
-          <w:szCs w:val="18"/>
-        </w:rPr>
-        <w:t>Temperature is: 20.44</w:t>
-      </w:r>
-    </w:p>
-    <w:p>
-      <w:pPr>
-        <w:spacing w:after="0" w:line="240" w:lineRule="auto"/>
-        <w:rPr>
-          <w:sz w:val="18"/>
-          <w:szCs w:val="18"/>
-        </w:rPr>
-      </w:pPr>
-      <w:r>
-        <w:rPr>
-          <w:sz w:val="18"/>
-          <w:szCs w:val="18"/>
-        </w:rPr>
-        <w:t>Temperature is: 19.44</w:t>
-      </w:r>
-    </w:p>
-    <w:p>
-      <w:pPr>
-        <w:spacing w:after="0" w:line="240" w:lineRule="auto"/>
-        <w:rPr>
-          <w:sz w:val="18"/>
-          <w:szCs w:val="18"/>
-        </w:rPr>
-      </w:pPr>
-      <w:r>
-        <w:rPr>
-          <w:sz w:val="18"/>
-          <w:szCs w:val="18"/>
-        </w:rPr>
-        <w:t>Temperature is: 18.31</w:t>
-      </w:r>
-    </w:p>
-    <w:p>
-      <w:pPr>
-        <w:spacing w:after="0" w:line="240" w:lineRule="auto"/>
-        <w:rPr>
-          <w:sz w:val="18"/>
-          <w:szCs w:val="18"/>
-        </w:rPr>
-      </w:pPr>
-      <w:r>
-        <w:rPr>
-          <w:sz w:val="18"/>
-          <w:szCs w:val="18"/>
-        </w:rPr>
-        <w:t>Temperature is: 17.56</w:t>
-      </w:r>
-    </w:p>
-    <w:p>
-      <w:pPr>
-        <w:spacing w:after="0" w:line="240" w:lineRule="auto"/>
-        <w:rPr>
-          <w:sz w:val="18"/>
-          <w:szCs w:val="18"/>
-        </w:rPr>
-      </w:pPr>
-      <w:r>
-        <w:rPr>
-          <w:sz w:val="18"/>
-          <w:szCs w:val="18"/>
-        </w:rPr>
-        <w:t>Temperature is: 17.12</w:t>
-      </w:r>
-    </w:p>
-    <w:p>
-      <w:pPr>
-        <w:spacing w:after="0" w:line="240" w:lineRule="auto"/>
-        <w:rPr>
-          <w:sz w:val="18"/>
-          <w:szCs w:val="18"/>
-        </w:rPr>
-      </w:pPr>
-      <w:r>
-        <w:rPr>
-          <w:sz w:val="18"/>
-          <w:szCs w:val="18"/>
-        </w:rPr>
-        <w:t>Temperature is: 16.56</w:t>
-      </w:r>
-    </w:p>
-    <w:p>
-      <w:pPr>
-        <w:spacing w:after="0" w:line="240" w:lineRule="auto"/>
-        <w:rPr>
-          <w:sz w:val="18"/>
-          <w:szCs w:val="18"/>
-        </w:rPr>
-      </w:pPr>
-      <w:r>
-        <w:rPr>
-          <w:sz w:val="18"/>
-          <w:szCs w:val="18"/>
-        </w:rPr>
-        <w:t>Temperature is: 16.00</w:t>
-      </w:r>
-    </w:p>
-    <w:p>
-      <w:pPr>
-        <w:spacing w:after="0" w:line="240" w:lineRule="auto"/>
-        <w:rPr>
-          <w:sz w:val="18"/>
-          <w:szCs w:val="18"/>
-        </w:rPr>
-      </w:pPr>
-      <w:r>
-        <w:rPr>
-          <w:sz w:val="18"/>
-          <w:szCs w:val="18"/>
-        </w:rPr>
-        <w:t>Temperature is: 15.63</w:t>
-      </w:r>
-    </w:p>
-    <w:p>
-      <w:pPr>
-        <w:spacing w:after="0" w:line="240" w:lineRule="auto"/>
-        <w:rPr>
-          <w:sz w:val="18"/>
-          <w:szCs w:val="18"/>
-        </w:rPr>
-      </w:pPr>
-      <w:r>
-        <w:rPr>
-          <w:sz w:val="18"/>
-          <w:szCs w:val="18"/>
-        </w:rPr>
-        <w:t>Temperature is: 15.31</w:t>
-      </w:r>
-    </w:p>
-    <w:p>
-      <w:pPr>
-        <w:spacing w:after="0" w:line="240" w:lineRule="auto"/>
-        <w:rPr>
-          <w:sz w:val="18"/>
-          <w:szCs w:val="18"/>
-        </w:rPr>
-      </w:pPr>
-      <w:r>
-        <w:rPr>
-          <w:sz w:val="18"/>
-          <w:szCs w:val="18"/>
-        </w:rPr>
-        <w:t>Temperature is: 15.06</w:t>
+        <w:t>Temperature is: 71.15</w:t>
+      </w:r>
+    </w:p>
+    <w:p>
+      <w:pPr>
+        <w:spacing w:after="0" w:line="240" w:lineRule="auto"/>
+        <w:rPr>
+          <w:sz w:val="18"/>
+          <w:szCs w:val="18"/>
+        </w:rPr>
+      </w:pPr>
+      <w:r>
+        <w:rPr>
+          <w:sz w:val="18"/>
+          <w:szCs w:val="18"/>
+        </w:rPr>
+        <w:t>Temperature is: 70.93</w:t>
+      </w:r>
+    </w:p>
+    <w:p>
+      <w:pPr>
+        <w:spacing w:after="0" w:line="240" w:lineRule="auto"/>
+        <w:rPr>
+          <w:sz w:val="18"/>
+          <w:szCs w:val="18"/>
+        </w:rPr>
+      </w:pPr>
+      <w:r>
+        <w:rPr>
+          <w:sz w:val="18"/>
+          <w:szCs w:val="18"/>
+        </w:rPr>
+        <w:t>Temperature is: 70.93</w:t>
+      </w:r>
+    </w:p>
+    <w:p>
+      <w:pPr>
+        <w:spacing w:after="0" w:line="240" w:lineRule="auto"/>
+        <w:rPr>
+          <w:sz w:val="18"/>
+          <w:szCs w:val="18"/>
+        </w:rPr>
+      </w:pPr>
+      <w:r>
+        <w:rPr>
+          <w:sz w:val="18"/>
+          <w:szCs w:val="18"/>
+        </w:rPr>
+        <w:t>Temperature is: 70.81</w:t>
+      </w:r>
+    </w:p>
+    <w:p>
+      <w:pPr>
+        <w:spacing w:after="0" w:line="240" w:lineRule="auto"/>
+        <w:rPr>
+          <w:sz w:val="18"/>
+          <w:szCs w:val="18"/>
+        </w:rPr>
+      </w:pPr>
+      <w:r>
+        <w:rPr>
+          <w:sz w:val="18"/>
+          <w:szCs w:val="18"/>
+        </w:rPr>
+        <w:t>Temperature is: 70.70</w:t>
+      </w:r>
+    </w:p>
+    <w:p>
+      <w:pPr>
+        <w:spacing w:after="0" w:line="240" w:lineRule="auto"/>
+        <w:rPr>
+          <w:sz w:val="18"/>
+          <w:szCs w:val="18"/>
+        </w:rPr>
+      </w:pPr>
+      <w:r>
+        <w:rPr>
+          <w:sz w:val="18"/>
+          <w:szCs w:val="18"/>
+        </w:rPr>
+        <w:t>Temperature is: 70.81</w:t>
+      </w:r>
+    </w:p>
+    <w:p>
+      <w:pPr>
+        <w:spacing w:after="0" w:line="240" w:lineRule="auto"/>
+        <w:rPr>
+          <w:sz w:val="18"/>
+          <w:szCs w:val="18"/>
+        </w:rPr>
+      </w:pPr>
+      <w:r>
+        <w:rPr>
+          <w:sz w:val="18"/>
+          <w:szCs w:val="18"/>
+        </w:rPr>
+        <w:t>Temperature is: 70.81</w:t>
+      </w:r>
+    </w:p>
+    <w:p>
+      <w:pPr>
+        <w:spacing w:after="0" w:line="240" w:lineRule="auto"/>
+        <w:rPr>
+          <w:sz w:val="18"/>
+          <w:szCs w:val="18"/>
+        </w:rPr>
+      </w:pPr>
+      <w:r>
+        <w:rPr>
+          <w:sz w:val="18"/>
+          <w:szCs w:val="18"/>
+        </w:rPr>
+        <w:t>Temperature is: 70.70</w:t>
+      </w:r>
+    </w:p>
+    <w:p>
+      <w:pPr>
+        <w:spacing w:after="0" w:line="240" w:lineRule="auto"/>
+        <w:rPr>
+          <w:sz w:val="18"/>
+          <w:szCs w:val="18"/>
+        </w:rPr>
+      </w:pPr>
+      <w:r>
+        <w:rPr>
+          <w:sz w:val="18"/>
+          <w:szCs w:val="18"/>
+        </w:rPr>
+        <w:t>Temperature is: 70.70</w:t>
+      </w:r>
+    </w:p>
+    <w:p>
+      <w:pPr>
+        <w:spacing w:after="0" w:line="240" w:lineRule="auto"/>
+        <w:rPr>
+          <w:sz w:val="18"/>
+          <w:szCs w:val="18"/>
+        </w:rPr>
+      </w:pPr>
+      <w:r>
+        <w:rPr>
+          <w:sz w:val="18"/>
+          <w:szCs w:val="18"/>
+        </w:rPr>
+        <w:t>Temperature is: 70.70</w:t>
+      </w:r>
+    </w:p>
+    <w:p>
+      <w:pPr>
+        <w:spacing w:after="0" w:line="240" w:lineRule="auto"/>
+        <w:rPr>
+          <w:sz w:val="18"/>
+          <w:szCs w:val="18"/>
+        </w:rPr>
+      </w:pPr>
+      <w:r>
+        <w:rPr>
+          <w:sz w:val="18"/>
+          <w:szCs w:val="18"/>
+        </w:rPr>
+        <w:t>Temperature is: 70.70</w:t>
+      </w:r>
+    </w:p>
+    <w:p>
+      <w:pPr>
+        <w:spacing w:after="0" w:line="240" w:lineRule="auto"/>
+        <w:rPr>
+          <w:sz w:val="18"/>
+          <w:szCs w:val="18"/>
+        </w:rPr>
+      </w:pPr>
+      <w:r>
+        <w:rPr>
+          <w:sz w:val="18"/>
+          <w:szCs w:val="18"/>
+        </w:rPr>
+        <w:t>Temperature is: 70.59</w:t>
+      </w:r>
+    </w:p>
+    <w:p>
+      <w:pPr>
+        <w:spacing w:after="0" w:line="240" w:lineRule="auto"/>
+        <w:rPr>
+          <w:sz w:val="18"/>
+          <w:szCs w:val="18"/>
+        </w:rPr>
+      </w:pPr>
+      <w:r>
+        <w:rPr>
+          <w:sz w:val="18"/>
+          <w:szCs w:val="18"/>
+        </w:rPr>
+        <w:t>Temperature is: 70.70</w:t>
+      </w:r>
+    </w:p>
+    <w:p>
+      <w:pPr>
+        <w:spacing w:after="0" w:line="240" w:lineRule="auto"/>
+        <w:rPr>
+          <w:sz w:val="18"/>
+          <w:szCs w:val="18"/>
+        </w:rPr>
+      </w:pPr>
+      <w:r>
+        <w:rPr>
+          <w:sz w:val="18"/>
+          <w:szCs w:val="18"/>
+        </w:rPr>
+        <w:t>Temperature is: 70.59</w:t>
+      </w:r>
+    </w:p>
+    <w:p>
+      <w:pPr>
+        <w:spacing w:after="0" w:line="240" w:lineRule="auto"/>
+        <w:rPr>
+          <w:sz w:val="18"/>
+          <w:szCs w:val="18"/>
+        </w:rPr>
+      </w:pPr>
+      <w:r>
+        <w:rPr>
+          <w:sz w:val="18"/>
+          <w:szCs w:val="18"/>
+        </w:rPr>
+        <w:t>Temperature is: 70.70</w:t>
+      </w:r>
+    </w:p>
+    <w:p>
+      <w:pPr>
+        <w:spacing w:after="0" w:line="240" w:lineRule="auto"/>
+        <w:rPr>
+          <w:sz w:val="18"/>
+          <w:szCs w:val="18"/>
+        </w:rPr>
+      </w:pPr>
+      <w:r>
+        <w:rPr>
+          <w:sz w:val="18"/>
+          <w:szCs w:val="18"/>
+        </w:rPr>
+        <w:t>Temperature is: 70.70</w:t>
+      </w:r>
+    </w:p>
+    <w:p>
+      <w:pPr>
+        <w:spacing w:after="0" w:line="240" w:lineRule="auto"/>
+        <w:rPr>
+          <w:sz w:val="18"/>
+          <w:szCs w:val="18"/>
+        </w:rPr>
+      </w:pPr>
+      <w:r>
+        <w:rPr>
+          <w:sz w:val="18"/>
+          <w:szCs w:val="18"/>
+        </w:rPr>
+        <w:t>Temperature is: 70.36</w:t>
+      </w:r>
+    </w:p>
+    <w:p>
+      <w:pPr>
+        <w:spacing w:after="0" w:line="240" w:lineRule="auto"/>
+        <w:rPr>
+          <w:sz w:val="18"/>
+          <w:szCs w:val="18"/>
+        </w:rPr>
+      </w:pPr>
+      <w:r>
+        <w:rPr>
+          <w:sz w:val="18"/>
+          <w:szCs w:val="18"/>
+        </w:rPr>
+        <w:t>Temperature is: 70.36</w:t>
+      </w:r>
+    </w:p>
+    <w:p>
+      <w:pPr>
+        <w:spacing w:after="0" w:line="240" w:lineRule="auto"/>
+        <w:rPr>
+          <w:sz w:val="18"/>
+          <w:szCs w:val="18"/>
+        </w:rPr>
+      </w:pPr>
+      <w:r>
+        <w:rPr>
+          <w:sz w:val="18"/>
+          <w:szCs w:val="18"/>
+        </w:rPr>
+        <w:t>Temperature is: 70.36</w:t>
+      </w:r>
+    </w:p>
+    <w:p>
+      <w:pPr>
+        <w:spacing w:after="0" w:line="240" w:lineRule="auto"/>
+        <w:rPr>
+          <w:sz w:val="18"/>
+          <w:szCs w:val="18"/>
+        </w:rPr>
+      </w:pPr>
+      <w:r>
+        <w:rPr>
+          <w:sz w:val="18"/>
+          <w:szCs w:val="18"/>
+        </w:rPr>
+        <w:t>Temperature is: 70.36</w:t>
+      </w:r>
+    </w:p>
+    <w:p>
+      <w:pPr>
+        <w:spacing w:after="0" w:line="240" w:lineRule="auto"/>
+        <w:rPr>
+          <w:sz w:val="18"/>
+          <w:szCs w:val="18"/>
+        </w:rPr>
+      </w:pPr>
+      <w:r>
+        <w:rPr>
+          <w:sz w:val="18"/>
+          <w:szCs w:val="18"/>
+        </w:rPr>
+        <w:t>Temperature is: 70.36</w:t>
+      </w:r>
+    </w:p>
+    <w:p>
+      <w:pPr>
+        <w:spacing w:after="0" w:line="240" w:lineRule="auto"/>
+        <w:rPr>
+          <w:sz w:val="18"/>
+          <w:szCs w:val="18"/>
+        </w:rPr>
+      </w:pPr>
+      <w:r>
+        <w:rPr>
+          <w:sz w:val="18"/>
+          <w:szCs w:val="18"/>
+        </w:rPr>
+        <w:t>Temperature is: 70.25</w:t>
+      </w:r>
+    </w:p>
+    <w:p>
+      <w:pPr>
+        <w:spacing w:after="0" w:line="240" w:lineRule="auto"/>
+        <w:rPr>
+          <w:sz w:val="18"/>
+          <w:szCs w:val="18"/>
+        </w:rPr>
+      </w:pPr>
+      <w:r>
+        <w:rPr>
+          <w:sz w:val="18"/>
+          <w:szCs w:val="18"/>
+        </w:rPr>
+        <w:t>Temperature is: 70.36</w:t>
+      </w:r>
+    </w:p>
+    <w:p>
+      <w:pPr>
+        <w:spacing w:after="0" w:line="240" w:lineRule="auto"/>
+        <w:rPr>
+          <w:sz w:val="18"/>
+          <w:szCs w:val="18"/>
+        </w:rPr>
+      </w:pPr>
+      <w:r>
+        <w:rPr>
+          <w:sz w:val="18"/>
+          <w:szCs w:val="18"/>
+        </w:rPr>
+        <w:t>Temperature is: 70.36</w:t>
+      </w:r>
+    </w:p>
+    <w:p>
+      <w:pPr>
+        <w:spacing w:after="0" w:line="240" w:lineRule="auto"/>
+        <w:rPr>
+          <w:sz w:val="18"/>
+          <w:szCs w:val="18"/>
+        </w:rPr>
+      </w:pPr>
+      <w:r>
+        <w:rPr>
+          <w:sz w:val="18"/>
+          <w:szCs w:val="18"/>
+        </w:rPr>
+        <w:t>Temperature is: 70.14</w:t>
+      </w:r>
+    </w:p>
+    <w:p>
+      <w:pPr>
+        <w:spacing w:after="0" w:line="240" w:lineRule="auto"/>
+        <w:rPr>
+          <w:sz w:val="18"/>
+          <w:szCs w:val="18"/>
+        </w:rPr>
+      </w:pPr>
+      <w:r>
+        <w:rPr>
+          <w:sz w:val="18"/>
+          <w:szCs w:val="18"/>
+        </w:rPr>
+        <w:t>Temperature is: 70.14</w:t>
+      </w:r>
+    </w:p>
+    <w:p>
+      <w:pPr>
+        <w:spacing w:after="0" w:line="240" w:lineRule="auto"/>
+        <w:rPr>
+          <w:sz w:val="18"/>
+          <w:szCs w:val="18"/>
+        </w:rPr>
+      </w:pPr>
+      <w:r>
+        <w:rPr>
+          <w:sz w:val="18"/>
+          <w:szCs w:val="18"/>
+        </w:rPr>
+        <w:t>Temperature is: 70.14</w:t>
+      </w:r>
+    </w:p>
+    <w:p>
+      <w:pPr>
+        <w:spacing w:after="0" w:line="240" w:lineRule="auto"/>
+        <w:rPr>
+          <w:sz w:val="18"/>
+          <w:szCs w:val="18"/>
+        </w:rPr>
+      </w:pPr>
+      <w:r>
+        <w:rPr>
+          <w:sz w:val="18"/>
+          <w:szCs w:val="18"/>
+        </w:rPr>
+        <w:t>Temperature is: 70.14</w:t>
+      </w:r>
+    </w:p>
+    <w:p>
+      <w:pPr>
+        <w:spacing w:after="0" w:line="240" w:lineRule="auto"/>
+        <w:rPr>
+          <w:sz w:val="18"/>
+          <w:szCs w:val="18"/>
+        </w:rPr>
+      </w:pPr>
+      <w:r>
+        <w:rPr>
+          <w:sz w:val="18"/>
+          <w:szCs w:val="18"/>
+        </w:rPr>
+        <w:t>Temperature is: 70.14</w:t>
+      </w:r>
+    </w:p>
+    <w:p>
+      <w:pPr>
+        <w:spacing w:after="0" w:line="240" w:lineRule="auto"/>
+        <w:rPr>
+          <w:sz w:val="18"/>
+          <w:szCs w:val="18"/>
+        </w:rPr>
+      </w:pPr>
+      <w:r>
+        <w:rPr>
+          <w:sz w:val="18"/>
+          <w:szCs w:val="18"/>
+        </w:rPr>
+        <w:t>Temperature is: 70.14</w:t>
+      </w:r>
+    </w:p>
+    <w:p>
+      <w:pPr>
+        <w:spacing w:after="0" w:line="240" w:lineRule="auto"/>
+        <w:rPr>
+          <w:sz w:val="18"/>
+          <w:szCs w:val="18"/>
+        </w:rPr>
+      </w:pPr>
+      <w:r>
+        <w:rPr>
+          <w:sz w:val="18"/>
+          <w:szCs w:val="18"/>
+        </w:rPr>
+        <w:t>Temperature is: 70.14</w:t>
+      </w:r>
+    </w:p>
+    <w:p>
+      <w:pPr>
+        <w:spacing w:after="0" w:line="240" w:lineRule="auto"/>
+        <w:rPr>
+          <w:sz w:val="18"/>
+          <w:szCs w:val="18"/>
+        </w:rPr>
+      </w:pPr>
+      <w:r>
+        <w:rPr>
+          <w:sz w:val="18"/>
+          <w:szCs w:val="18"/>
+        </w:rPr>
+        <w:t>Temperature is: 69.35</w:t>
+      </w:r>
+    </w:p>
+    <w:p>
+      <w:pPr>
+        <w:spacing w:after="0" w:line="240" w:lineRule="auto"/>
+        <w:rPr>
+          <w:sz w:val="18"/>
+          <w:szCs w:val="18"/>
+        </w:rPr>
+      </w:pPr>
+      <w:r>
+        <w:rPr>
+          <w:sz w:val="18"/>
+          <w:szCs w:val="18"/>
+        </w:rPr>
+        <w:t>Temperature is: 67.55</w:t>
+      </w:r>
+    </w:p>
+    <w:p>
+      <w:pPr>
+        <w:spacing w:after="0" w:line="240" w:lineRule="auto"/>
+        <w:rPr>
+          <w:sz w:val="18"/>
+          <w:szCs w:val="18"/>
+        </w:rPr>
+      </w:pPr>
+      <w:r>
+        <w:rPr>
+          <w:sz w:val="18"/>
+          <w:szCs w:val="18"/>
+        </w:rPr>
+        <w:t>Temperature is: 66.09</w:t>
+      </w:r>
+    </w:p>
+    <w:p>
+      <w:pPr>
+        <w:spacing w:after="0" w:line="240" w:lineRule="auto"/>
+        <w:rPr>
+          <w:sz w:val="18"/>
+          <w:szCs w:val="18"/>
+        </w:rPr>
+      </w:pPr>
+      <w:r>
+        <w:rPr>
+          <w:sz w:val="18"/>
+          <w:szCs w:val="18"/>
+        </w:rPr>
+        <w:t>Temperature is: 64.85</w:t>
+      </w:r>
+    </w:p>
+    <w:p>
+      <w:pPr>
+        <w:spacing w:after="0" w:line="240" w:lineRule="auto"/>
+        <w:rPr>
+          <w:sz w:val="18"/>
+          <w:szCs w:val="18"/>
+        </w:rPr>
+      </w:pPr>
+      <w:r>
+        <w:rPr>
+          <w:sz w:val="18"/>
+          <w:szCs w:val="18"/>
+        </w:rPr>
+        <w:t>Temperature is: 63.84</w:t>
+      </w:r>
+    </w:p>
+    <w:p>
+      <w:pPr>
+        <w:spacing w:after="0" w:line="240" w:lineRule="auto"/>
+        <w:rPr>
+          <w:sz w:val="18"/>
+          <w:szCs w:val="18"/>
+        </w:rPr>
+      </w:pPr>
+      <w:r>
+        <w:rPr>
+          <w:sz w:val="18"/>
+          <w:szCs w:val="18"/>
+        </w:rPr>
+        <w:t>Temperature is: 62.94</w:t>
+      </w:r>
+    </w:p>
+    <w:p>
+      <w:pPr>
+        <w:spacing w:after="0" w:line="240" w:lineRule="auto"/>
+        <w:rPr>
+          <w:sz w:val="18"/>
+          <w:szCs w:val="18"/>
+        </w:rPr>
+      </w:pPr>
+      <w:r>
+        <w:rPr>
+          <w:sz w:val="18"/>
+          <w:szCs w:val="18"/>
+        </w:rPr>
+        <w:t>Temperature is: 62.04</w:t>
+      </w:r>
+    </w:p>
+    <w:p>
+      <w:pPr>
+        <w:spacing w:after="0" w:line="240" w:lineRule="auto"/>
+        <w:rPr>
+          <w:sz w:val="18"/>
+          <w:szCs w:val="18"/>
+        </w:rPr>
+      </w:pPr>
+      <w:r>
+        <w:rPr>
+          <w:sz w:val="18"/>
+          <w:szCs w:val="18"/>
+        </w:rPr>
+        <w:t>Temperature is: 61.14</w:t>
+      </w:r>
+    </w:p>
+    <w:p>
+      <w:pPr>
+        <w:spacing w:after="0" w:line="240" w:lineRule="auto"/>
+        <w:rPr>
+          <w:sz w:val="18"/>
+          <w:szCs w:val="18"/>
+        </w:rPr>
+      </w:pPr>
+      <w:r>
+        <w:rPr>
+          <w:sz w:val="18"/>
+          <w:szCs w:val="18"/>
+        </w:rPr>
+        <w:t>Temperature is: 60.35</w:t>
+      </w:r>
+    </w:p>
+    <w:p>
+      <w:pPr>
+        <w:spacing w:after="0" w:line="240" w:lineRule="auto"/>
+        <w:rPr>
+          <w:sz w:val="18"/>
+          <w:szCs w:val="18"/>
+        </w:rPr>
+      </w:pPr>
+      <w:r>
+        <w:rPr>
+          <w:sz w:val="18"/>
+          <w:szCs w:val="18"/>
+        </w:rPr>
+        <w:t>Temperature is: 59.79</w:t>
+      </w:r>
+    </w:p>
+    <w:p>
+      <w:pPr>
+        <w:spacing w:after="0" w:line="240" w:lineRule="auto"/>
+        <w:rPr>
+          <w:sz w:val="18"/>
+          <w:szCs w:val="18"/>
+        </w:rPr>
+      </w:pPr>
+      <w:r>
+        <w:rPr>
+          <w:sz w:val="18"/>
+          <w:szCs w:val="18"/>
+        </w:rPr>
+        <w:t>Temperature is: 59.11</w:t>
+      </w:r>
+    </w:p>
+    <w:p>
+      <w:pPr>
+        <w:spacing w:after="0" w:line="240" w:lineRule="auto"/>
+        <w:rPr>
+          <w:sz w:val="18"/>
+          <w:szCs w:val="18"/>
+        </w:rPr>
+      </w:pPr>
+      <w:r>
+        <w:rPr>
+          <w:sz w:val="18"/>
+          <w:szCs w:val="18"/>
+        </w:rPr>
+        <w:t>Temperature is: 58.55</w:t>
       </w:r>
     </w:p>
     <w:p>
@@ -4554,759 +4807,791 @@
           <w:szCs w:val="18"/>
         </w:rPr>
         <w:lastRenderedPageBreak/>
-        <w:t>Temperature is: 14.81</w:t>
-      </w:r>
-    </w:p>
-    <w:p>
-      <w:pPr>
-        <w:spacing w:after="0" w:line="240" w:lineRule="auto"/>
-        <w:rPr>
-          <w:sz w:val="18"/>
-          <w:szCs w:val="18"/>
-        </w:rPr>
-      </w:pPr>
-      <w:r>
-        <w:rPr>
-          <w:sz w:val="18"/>
-          <w:szCs w:val="18"/>
-        </w:rPr>
-        <w:t>Temperature is: 14.50</w:t>
-      </w:r>
-    </w:p>
-    <w:p>
-      <w:pPr>
-        <w:spacing w:after="0" w:line="240" w:lineRule="auto"/>
-        <w:rPr>
-          <w:sz w:val="18"/>
-          <w:szCs w:val="18"/>
-        </w:rPr>
-      </w:pPr>
-      <w:r>
-        <w:rPr>
-          <w:sz w:val="18"/>
-          <w:szCs w:val="18"/>
-        </w:rPr>
-        <w:t>Temperature is: 14.13</w:t>
-      </w:r>
-    </w:p>
-    <w:p>
-      <w:pPr>
-        <w:spacing w:after="0" w:line="240" w:lineRule="auto"/>
-        <w:rPr>
-          <w:sz w:val="18"/>
-          <w:szCs w:val="18"/>
-        </w:rPr>
-      </w:pPr>
-      <w:r>
-        <w:rPr>
-          <w:sz w:val="18"/>
-          <w:szCs w:val="18"/>
-        </w:rPr>
-        <w:t>Temperature is: 14.00</w:t>
-      </w:r>
-    </w:p>
-    <w:p>
-      <w:pPr>
-        <w:spacing w:after="0" w:line="240" w:lineRule="auto"/>
-        <w:rPr>
-          <w:sz w:val="18"/>
-          <w:szCs w:val="18"/>
-        </w:rPr>
-      </w:pPr>
-      <w:r>
-        <w:rPr>
-          <w:sz w:val="18"/>
-          <w:szCs w:val="18"/>
-        </w:rPr>
-        <w:t>Temperature is: 13.81</w:t>
-      </w:r>
-    </w:p>
-    <w:p>
-      <w:pPr>
-        <w:spacing w:after="0" w:line="240" w:lineRule="auto"/>
-        <w:rPr>
-          <w:sz w:val="18"/>
-          <w:szCs w:val="18"/>
-        </w:rPr>
-      </w:pPr>
-      <w:r>
-        <w:rPr>
-          <w:sz w:val="18"/>
-          <w:szCs w:val="18"/>
-        </w:rPr>
-        <w:t>Temperature is: 13.75</w:t>
-      </w:r>
-    </w:p>
-    <w:p>
-      <w:pPr>
-        <w:spacing w:after="0" w:line="240" w:lineRule="auto"/>
-        <w:rPr>
-          <w:sz w:val="18"/>
-          <w:szCs w:val="18"/>
-        </w:rPr>
-      </w:pPr>
-      <w:r>
-        <w:rPr>
-          <w:sz w:val="18"/>
-          <w:szCs w:val="18"/>
-        </w:rPr>
-        <w:t>Temperature is: 13.50</w:t>
-      </w:r>
-    </w:p>
-    <w:p>
-      <w:pPr>
-        <w:spacing w:after="0" w:line="240" w:lineRule="auto"/>
-        <w:rPr>
-          <w:sz w:val="18"/>
-          <w:szCs w:val="18"/>
-        </w:rPr>
-      </w:pPr>
-      <w:r>
-        <w:rPr>
-          <w:sz w:val="18"/>
-          <w:szCs w:val="18"/>
-        </w:rPr>
-        <w:t>Temperature is: 13.31</w:t>
-      </w:r>
-    </w:p>
-    <w:p>
-      <w:pPr>
-        <w:spacing w:after="0" w:line="240" w:lineRule="auto"/>
-        <w:rPr>
-          <w:sz w:val="18"/>
-          <w:szCs w:val="18"/>
-        </w:rPr>
-      </w:pPr>
-      <w:r>
-        <w:rPr>
-          <w:sz w:val="18"/>
-          <w:szCs w:val="18"/>
-        </w:rPr>
-        <w:t>Temperature is: 13.13</w:t>
-      </w:r>
-    </w:p>
-    <w:p>
-      <w:pPr>
-        <w:spacing w:after="0" w:line="240" w:lineRule="auto"/>
-        <w:rPr>
-          <w:sz w:val="18"/>
-          <w:szCs w:val="18"/>
-        </w:rPr>
-      </w:pPr>
-      <w:r>
-        <w:rPr>
-          <w:sz w:val="18"/>
-          <w:szCs w:val="18"/>
-        </w:rPr>
-        <w:t>Temperature is: 12.94</w:t>
-      </w:r>
-    </w:p>
-    <w:p>
-      <w:pPr>
-        <w:spacing w:after="0" w:line="240" w:lineRule="auto"/>
-        <w:rPr>
-          <w:sz w:val="18"/>
-          <w:szCs w:val="18"/>
-        </w:rPr>
-      </w:pPr>
-      <w:r>
-        <w:rPr>
-          <w:sz w:val="18"/>
-          <w:szCs w:val="18"/>
-        </w:rPr>
-        <w:t>Temperature is: 12.75</w:t>
-      </w:r>
-    </w:p>
-    <w:p>
-      <w:pPr>
-        <w:spacing w:after="0" w:line="240" w:lineRule="auto"/>
-        <w:rPr>
-          <w:sz w:val="18"/>
-          <w:szCs w:val="18"/>
-        </w:rPr>
-      </w:pPr>
-      <w:r>
-        <w:rPr>
-          <w:sz w:val="18"/>
-          <w:szCs w:val="18"/>
-        </w:rPr>
-        <w:t>Temperature is: 12.63</w:t>
-      </w:r>
-    </w:p>
-    <w:p>
-      <w:pPr>
-        <w:spacing w:after="0" w:line="240" w:lineRule="auto"/>
-        <w:rPr>
-          <w:sz w:val="18"/>
-          <w:szCs w:val="18"/>
-        </w:rPr>
-      </w:pPr>
-      <w:r>
-        <w:rPr>
-          <w:sz w:val="18"/>
-          <w:szCs w:val="18"/>
-        </w:rPr>
-        <w:t>Temperature is: 12.50</w:t>
-      </w:r>
-    </w:p>
-    <w:p>
-      <w:pPr>
-        <w:spacing w:after="0" w:line="240" w:lineRule="auto"/>
-        <w:rPr>
-          <w:sz w:val="18"/>
-          <w:szCs w:val="18"/>
-        </w:rPr>
-      </w:pPr>
-      <w:r>
-        <w:rPr>
-          <w:sz w:val="18"/>
-          <w:szCs w:val="18"/>
-        </w:rPr>
-        <w:t>Temperature is: 12.38</w:t>
-      </w:r>
-    </w:p>
-    <w:p>
-      <w:pPr>
-        <w:spacing w:after="0" w:line="240" w:lineRule="auto"/>
-        <w:rPr>
-          <w:sz w:val="18"/>
-          <w:szCs w:val="18"/>
-        </w:rPr>
-      </w:pPr>
-      <w:r>
-        <w:rPr>
-          <w:sz w:val="18"/>
-          <w:szCs w:val="18"/>
-        </w:rPr>
-        <w:t>Temperature is: 12.25</w:t>
-      </w:r>
-    </w:p>
-    <w:p>
-      <w:pPr>
-        <w:spacing w:after="0" w:line="240" w:lineRule="auto"/>
-        <w:rPr>
-          <w:sz w:val="18"/>
-          <w:szCs w:val="18"/>
-        </w:rPr>
-      </w:pPr>
-      <w:r>
-        <w:rPr>
-          <w:sz w:val="18"/>
-          <w:szCs w:val="18"/>
-        </w:rPr>
-        <w:t>Temperature is: 12.25</w:t>
-      </w:r>
-    </w:p>
-    <w:p>
-      <w:pPr>
-        <w:spacing w:after="0" w:line="240" w:lineRule="auto"/>
-        <w:rPr>
-          <w:sz w:val="18"/>
-          <w:szCs w:val="18"/>
-        </w:rPr>
-      </w:pPr>
-      <w:r>
-        <w:rPr>
-          <w:sz w:val="18"/>
-          <w:szCs w:val="18"/>
-        </w:rPr>
-        <w:t>Temperature is: 12.06</w:t>
-      </w:r>
-    </w:p>
-    <w:p>
-      <w:pPr>
-        <w:spacing w:after="0" w:line="240" w:lineRule="auto"/>
-        <w:rPr>
-          <w:sz w:val="18"/>
-          <w:szCs w:val="18"/>
-        </w:rPr>
-      </w:pPr>
-      <w:r>
-        <w:rPr>
-          <w:sz w:val="18"/>
-          <w:szCs w:val="18"/>
-        </w:rPr>
-        <w:t>Temperature is: 12.06</w:t>
-      </w:r>
-    </w:p>
-    <w:p>
-      <w:pPr>
-        <w:spacing w:after="0" w:line="240" w:lineRule="auto"/>
-        <w:rPr>
-          <w:sz w:val="18"/>
-          <w:szCs w:val="18"/>
-        </w:rPr>
-      </w:pPr>
-      <w:r>
-        <w:rPr>
-          <w:sz w:val="18"/>
-          <w:szCs w:val="18"/>
-        </w:rPr>
-        <w:t>Temperature is: 12.00</w:t>
-      </w:r>
-    </w:p>
-    <w:p>
-      <w:pPr>
-        <w:spacing w:after="0" w:line="240" w:lineRule="auto"/>
-        <w:rPr>
-          <w:sz w:val="18"/>
-          <w:szCs w:val="18"/>
-        </w:rPr>
-      </w:pPr>
-      <w:r>
-        <w:rPr>
-          <w:sz w:val="18"/>
-          <w:szCs w:val="18"/>
-        </w:rPr>
-        <w:t>Temperature is: 13.00</w:t>
-      </w:r>
-    </w:p>
-    <w:p>
-      <w:pPr>
-        <w:spacing w:after="0" w:line="240" w:lineRule="auto"/>
-        <w:rPr>
-          <w:sz w:val="18"/>
-          <w:szCs w:val="18"/>
-        </w:rPr>
-      </w:pPr>
-      <w:r>
-        <w:rPr>
-          <w:sz w:val="18"/>
-          <w:szCs w:val="18"/>
-        </w:rPr>
-        <w:t>Temperature is: 14.25</w:t>
-      </w:r>
-    </w:p>
-    <w:p>
-      <w:pPr>
-        <w:spacing w:after="0" w:line="240" w:lineRule="auto"/>
-        <w:rPr>
-          <w:sz w:val="18"/>
-          <w:szCs w:val="18"/>
-        </w:rPr>
-      </w:pPr>
-      <w:r>
-        <w:rPr>
-          <w:sz w:val="18"/>
-          <w:szCs w:val="18"/>
-        </w:rPr>
-        <w:t>Temperature is: 14.94</w:t>
-      </w:r>
-    </w:p>
-    <w:p>
-      <w:pPr>
-        <w:spacing w:after="0" w:line="240" w:lineRule="auto"/>
-        <w:rPr>
-          <w:sz w:val="18"/>
-          <w:szCs w:val="18"/>
-        </w:rPr>
-      </w:pPr>
-      <w:r>
-        <w:rPr>
-          <w:sz w:val="18"/>
-          <w:szCs w:val="18"/>
-        </w:rPr>
-        <w:t>Temperature is: 15.56</w:t>
-      </w:r>
-    </w:p>
-    <w:p>
-      <w:pPr>
-        <w:spacing w:after="0" w:line="240" w:lineRule="auto"/>
-        <w:rPr>
-          <w:sz w:val="18"/>
-          <w:szCs w:val="18"/>
-        </w:rPr>
-      </w:pPr>
-      <w:r>
-        <w:rPr>
-          <w:sz w:val="18"/>
-          <w:szCs w:val="18"/>
-        </w:rPr>
-        <w:t>Temperature is: 16.06</w:t>
-      </w:r>
-    </w:p>
-    <w:p>
-      <w:pPr>
-        <w:spacing w:after="0" w:line="240" w:lineRule="auto"/>
-        <w:rPr>
-          <w:sz w:val="18"/>
-          <w:szCs w:val="18"/>
-        </w:rPr>
-      </w:pPr>
-      <w:r>
-        <w:rPr>
-          <w:sz w:val="18"/>
-          <w:szCs w:val="18"/>
-        </w:rPr>
-        <w:t>Temperature is: 16.50</w:t>
-      </w:r>
-    </w:p>
-    <w:p>
-      <w:pPr>
-        <w:spacing w:after="0" w:line="240" w:lineRule="auto"/>
-        <w:rPr>
-          <w:sz w:val="18"/>
-          <w:szCs w:val="18"/>
-        </w:rPr>
-      </w:pPr>
-      <w:r>
-        <w:rPr>
-          <w:sz w:val="18"/>
-          <w:szCs w:val="18"/>
-        </w:rPr>
-        <w:t>Temperature is: 16.75</w:t>
-      </w:r>
-    </w:p>
-    <w:p>
-      <w:pPr>
-        <w:spacing w:after="0" w:line="240" w:lineRule="auto"/>
-        <w:rPr>
-          <w:sz w:val="18"/>
-          <w:szCs w:val="18"/>
-        </w:rPr>
-      </w:pPr>
-      <w:r>
-        <w:rPr>
-          <w:sz w:val="18"/>
-          <w:szCs w:val="18"/>
-        </w:rPr>
-        <w:t>Temperature is: 17.00</w:t>
-      </w:r>
-    </w:p>
-    <w:p>
-      <w:pPr>
-        <w:spacing w:after="0" w:line="240" w:lineRule="auto"/>
-        <w:rPr>
-          <w:sz w:val="18"/>
-          <w:szCs w:val="18"/>
-        </w:rPr>
-      </w:pPr>
-      <w:r>
-        <w:rPr>
-          <w:sz w:val="18"/>
-          <w:szCs w:val="18"/>
-        </w:rPr>
-        <w:t>Temperature is: 17.31</w:t>
-      </w:r>
-    </w:p>
-    <w:p>
-      <w:pPr>
-        <w:spacing w:after="0" w:line="240" w:lineRule="auto"/>
-        <w:rPr>
-          <w:sz w:val="18"/>
-          <w:szCs w:val="18"/>
-        </w:rPr>
-      </w:pPr>
-      <w:r>
-        <w:rPr>
-          <w:sz w:val="18"/>
-          <w:szCs w:val="18"/>
-        </w:rPr>
-        <w:t>Temperature is: 17.69</w:t>
-      </w:r>
-    </w:p>
-    <w:p>
-      <w:pPr>
-        <w:spacing w:after="0" w:line="240" w:lineRule="auto"/>
-        <w:rPr>
-          <w:sz w:val="18"/>
-          <w:szCs w:val="18"/>
-        </w:rPr>
-      </w:pPr>
-      <w:r>
-        <w:rPr>
-          <w:sz w:val="18"/>
-          <w:szCs w:val="18"/>
-        </w:rPr>
-        <w:t>Temperature is: 17.81</w:t>
-      </w:r>
-    </w:p>
-    <w:p>
-      <w:pPr>
-        <w:spacing w:after="0" w:line="240" w:lineRule="auto"/>
-        <w:rPr>
-          <w:sz w:val="18"/>
-          <w:szCs w:val="18"/>
-        </w:rPr>
-      </w:pPr>
-      <w:r>
-        <w:rPr>
-          <w:sz w:val="18"/>
-          <w:szCs w:val="18"/>
-        </w:rPr>
-        <w:t>Temperature is: 17.94</w:t>
-      </w:r>
-    </w:p>
-    <w:p>
-      <w:pPr>
-        <w:spacing w:after="0" w:line="240" w:lineRule="auto"/>
-        <w:rPr>
-          <w:sz w:val="18"/>
-          <w:szCs w:val="18"/>
-        </w:rPr>
-      </w:pPr>
-      <w:r>
-        <w:rPr>
-          <w:sz w:val="18"/>
-          <w:szCs w:val="18"/>
-        </w:rPr>
-        <w:t>Temperature is: 18.19</w:t>
-      </w:r>
-    </w:p>
-    <w:p>
-      <w:pPr>
-        <w:spacing w:after="0" w:line="240" w:lineRule="auto"/>
-        <w:rPr>
-          <w:sz w:val="18"/>
-          <w:szCs w:val="18"/>
-        </w:rPr>
-      </w:pPr>
-      <w:r>
-        <w:rPr>
-          <w:sz w:val="18"/>
-          <w:szCs w:val="18"/>
-        </w:rPr>
-        <w:t>Temperature is: 18.25</w:t>
-      </w:r>
-    </w:p>
-    <w:p>
-      <w:pPr>
-        <w:spacing w:after="0" w:line="240" w:lineRule="auto"/>
-        <w:rPr>
-          <w:sz w:val="18"/>
-          <w:szCs w:val="18"/>
-        </w:rPr>
-      </w:pPr>
-      <w:r>
-        <w:rPr>
-          <w:sz w:val="18"/>
-          <w:szCs w:val="18"/>
-        </w:rPr>
-        <w:t>Temperature is: 18.44</w:t>
-      </w:r>
-    </w:p>
-    <w:p>
-      <w:pPr>
-        <w:spacing w:after="0" w:line="240" w:lineRule="auto"/>
-        <w:rPr>
-          <w:sz w:val="18"/>
-          <w:szCs w:val="18"/>
-        </w:rPr>
-      </w:pPr>
-      <w:r>
-        <w:rPr>
-          <w:sz w:val="18"/>
-          <w:szCs w:val="18"/>
-        </w:rPr>
-        <w:t>Temperature is: 18.44</w:t>
-      </w:r>
-    </w:p>
-    <w:p>
-      <w:pPr>
-        <w:spacing w:after="0" w:line="240" w:lineRule="auto"/>
-        <w:rPr>
-          <w:sz w:val="18"/>
-          <w:szCs w:val="18"/>
-        </w:rPr>
-      </w:pPr>
-      <w:r>
-        <w:rPr>
-          <w:sz w:val="18"/>
-          <w:szCs w:val="18"/>
-        </w:rPr>
-        <w:t>Temperature is: 18.62</w:t>
-      </w:r>
-    </w:p>
-    <w:p>
-      <w:pPr>
-        <w:spacing w:after="0" w:line="240" w:lineRule="auto"/>
-        <w:rPr>
-          <w:sz w:val="18"/>
-          <w:szCs w:val="18"/>
-        </w:rPr>
-      </w:pPr>
-      <w:r>
-        <w:rPr>
-          <w:sz w:val="18"/>
-          <w:szCs w:val="18"/>
-        </w:rPr>
-        <w:t>Temperature is: 18.62</w:t>
-      </w:r>
-    </w:p>
-    <w:p>
-      <w:pPr>
-        <w:spacing w:after="0" w:line="240" w:lineRule="auto"/>
-        <w:rPr>
-          <w:sz w:val="18"/>
-          <w:szCs w:val="18"/>
-        </w:rPr>
-      </w:pPr>
-      <w:r>
-        <w:rPr>
-          <w:sz w:val="18"/>
-          <w:szCs w:val="18"/>
-        </w:rPr>
-        <w:t>Temperature is: 18.69</w:t>
-      </w:r>
-    </w:p>
-    <w:p>
-      <w:pPr>
-        <w:spacing w:after="0" w:line="240" w:lineRule="auto"/>
-        <w:rPr>
-          <w:sz w:val="18"/>
-          <w:szCs w:val="18"/>
-        </w:rPr>
-      </w:pPr>
-      <w:r>
-        <w:rPr>
-          <w:sz w:val="18"/>
-          <w:szCs w:val="18"/>
-        </w:rPr>
-        <w:t>Temperature is: 18.75</w:t>
-      </w:r>
-    </w:p>
-    <w:p>
-      <w:pPr>
-        <w:spacing w:after="0" w:line="240" w:lineRule="auto"/>
-        <w:rPr>
-          <w:sz w:val="18"/>
-          <w:szCs w:val="18"/>
-        </w:rPr>
-      </w:pPr>
-      <w:r>
-        <w:rPr>
-          <w:sz w:val="18"/>
-          <w:szCs w:val="18"/>
-        </w:rPr>
-        <w:t>Temperature is: 18.87</w:t>
-      </w:r>
-    </w:p>
-    <w:p>
-      <w:pPr>
-        <w:spacing w:after="0" w:line="240" w:lineRule="auto"/>
-        <w:rPr>
-          <w:sz w:val="18"/>
-          <w:szCs w:val="18"/>
-        </w:rPr>
-      </w:pPr>
-      <w:r>
-        <w:rPr>
-          <w:sz w:val="18"/>
-          <w:szCs w:val="18"/>
-        </w:rPr>
-        <w:t>Temperature is: 19.00</w:t>
-      </w:r>
-    </w:p>
-    <w:p>
-      <w:pPr>
-        <w:spacing w:after="0" w:line="240" w:lineRule="auto"/>
-        <w:rPr>
-          <w:sz w:val="18"/>
-          <w:szCs w:val="18"/>
-        </w:rPr>
-      </w:pPr>
-      <w:r>
-        <w:rPr>
-          <w:sz w:val="18"/>
-          <w:szCs w:val="18"/>
-        </w:rPr>
-        <w:t>Temperature is: 19.00</w:t>
-      </w:r>
-    </w:p>
-    <w:p>
-      <w:pPr>
-        <w:spacing w:after="0" w:line="240" w:lineRule="auto"/>
-        <w:rPr>
-          <w:sz w:val="18"/>
-          <w:szCs w:val="18"/>
-        </w:rPr>
-      </w:pPr>
-      <w:r>
-        <w:rPr>
-          <w:sz w:val="18"/>
-          <w:szCs w:val="18"/>
-        </w:rPr>
-        <w:t>Temperature is: 19.12</w:t>
-      </w:r>
-    </w:p>
-    <w:p>
-      <w:pPr>
-        <w:spacing w:after="0" w:line="240" w:lineRule="auto"/>
-        <w:rPr>
-          <w:sz w:val="18"/>
-          <w:szCs w:val="18"/>
-        </w:rPr>
-      </w:pPr>
-      <w:r>
-        <w:rPr>
-          <w:sz w:val="18"/>
-          <w:szCs w:val="18"/>
-        </w:rPr>
-        <w:t>Temperature is: 19.19</w:t>
-      </w:r>
-    </w:p>
-    <w:p>
-      <w:pPr>
-        <w:spacing w:after="0" w:line="240" w:lineRule="auto"/>
-        <w:rPr>
-          <w:sz w:val="18"/>
-          <w:szCs w:val="18"/>
-        </w:rPr>
-      </w:pPr>
-      <w:r>
-        <w:rPr>
-          <w:sz w:val="18"/>
-          <w:szCs w:val="18"/>
-        </w:rPr>
-        <w:t>Temperature is: 19.31</w:t>
-      </w:r>
-    </w:p>
-    <w:p>
-      <w:pPr>
-        <w:spacing w:after="0" w:line="240" w:lineRule="auto"/>
-        <w:rPr>
-          <w:sz w:val="18"/>
-          <w:szCs w:val="18"/>
-        </w:rPr>
-      </w:pPr>
-      <w:r>
-        <w:rPr>
-          <w:sz w:val="18"/>
-          <w:szCs w:val="18"/>
-        </w:rPr>
-        <w:t>Temperature is: 19.37</w:t>
-      </w:r>
-    </w:p>
-    <w:p>
-      <w:pPr>
-        <w:spacing w:after="0" w:line="240" w:lineRule="auto"/>
-        <w:rPr>
-          <w:sz w:val="18"/>
-          <w:szCs w:val="18"/>
-        </w:rPr>
-      </w:pPr>
-      <w:r>
-        <w:rPr>
-          <w:sz w:val="18"/>
-          <w:szCs w:val="18"/>
-        </w:rPr>
-        <w:t>Temperature is: 19.37</w:t>
-      </w:r>
-    </w:p>
-    <w:p>
-      <w:pPr>
-        <w:spacing w:after="0" w:line="240" w:lineRule="auto"/>
-        <w:rPr>
-          <w:sz w:val="18"/>
-          <w:szCs w:val="18"/>
-        </w:rPr>
-      </w:pPr>
-      <w:r>
-        <w:rPr>
-          <w:sz w:val="18"/>
-          <w:szCs w:val="18"/>
-        </w:rPr>
-        <w:t>Temperature is: 19.44</w:t>
+        <w:t>Temperature is: 57.88</w:t>
+      </w:r>
+    </w:p>
+    <w:p>
+      <w:pPr>
+        <w:spacing w:after="0" w:line="240" w:lineRule="auto"/>
+        <w:rPr>
+          <w:sz w:val="18"/>
+          <w:szCs w:val="18"/>
+        </w:rPr>
+      </w:pPr>
+      <w:r>
+        <w:rPr>
+          <w:sz w:val="18"/>
+          <w:szCs w:val="18"/>
+        </w:rPr>
+        <w:t>Temperature is: 57.20</w:t>
+      </w:r>
+    </w:p>
+    <w:p>
+      <w:pPr>
+        <w:spacing w:after="0" w:line="240" w:lineRule="auto"/>
+        <w:rPr>
+          <w:sz w:val="18"/>
+          <w:szCs w:val="18"/>
+        </w:rPr>
+      </w:pPr>
+      <w:r>
+        <w:rPr>
+          <w:sz w:val="18"/>
+          <w:szCs w:val="18"/>
+        </w:rPr>
+        <w:t>Temperature is: 56.64</w:t>
+      </w:r>
+    </w:p>
+    <w:p>
+      <w:pPr>
+        <w:spacing w:after="0" w:line="240" w:lineRule="auto"/>
+        <w:rPr>
+          <w:sz w:val="18"/>
+          <w:szCs w:val="18"/>
+        </w:rPr>
+      </w:pPr>
+      <w:r>
+        <w:rPr>
+          <w:sz w:val="18"/>
+          <w:szCs w:val="18"/>
+        </w:rPr>
+        <w:t>Temperature is: 56.07</w:t>
+      </w:r>
+    </w:p>
+    <w:p>
+      <w:pPr>
+        <w:spacing w:after="0" w:line="240" w:lineRule="auto"/>
+        <w:rPr>
+          <w:sz w:val="18"/>
+          <w:szCs w:val="18"/>
+        </w:rPr>
+      </w:pPr>
+      <w:r>
+        <w:rPr>
+          <w:sz w:val="18"/>
+          <w:szCs w:val="18"/>
+        </w:rPr>
+        <w:t>Temperature is: 55.40</w:t>
+      </w:r>
+    </w:p>
+    <w:p>
+      <w:pPr>
+        <w:spacing w:after="0" w:line="240" w:lineRule="auto"/>
+        <w:rPr>
+          <w:sz w:val="18"/>
+          <w:szCs w:val="18"/>
+        </w:rPr>
+      </w:pPr>
+      <w:r>
+        <w:rPr>
+          <w:sz w:val="18"/>
+          <w:szCs w:val="18"/>
+        </w:rPr>
+        <w:t>Temperature is: 55.18</w:t>
+      </w:r>
+    </w:p>
+    <w:p>
+      <w:pPr>
+        <w:spacing w:after="0" w:line="240" w:lineRule="auto"/>
+        <w:rPr>
+          <w:sz w:val="18"/>
+          <w:szCs w:val="18"/>
+        </w:rPr>
+      </w:pPr>
+      <w:r>
+        <w:rPr>
+          <w:sz w:val="18"/>
+          <w:szCs w:val="18"/>
+        </w:rPr>
+        <w:t>Temperature is: 54.72</w:t>
+      </w:r>
+    </w:p>
+    <w:p>
+      <w:pPr>
+        <w:spacing w:after="0" w:line="240" w:lineRule="auto"/>
+        <w:rPr>
+          <w:sz w:val="18"/>
+          <w:szCs w:val="18"/>
+        </w:rPr>
+      </w:pPr>
+      <w:r>
+        <w:rPr>
+          <w:sz w:val="18"/>
+          <w:szCs w:val="18"/>
+        </w:rPr>
+        <w:t>Temperature is: 54.50</w:t>
+      </w:r>
+    </w:p>
+    <w:p>
+      <w:pPr>
+        <w:spacing w:after="0" w:line="240" w:lineRule="auto"/>
+        <w:rPr>
+          <w:sz w:val="18"/>
+          <w:szCs w:val="18"/>
+        </w:rPr>
+      </w:pPr>
+      <w:r>
+        <w:rPr>
+          <w:sz w:val="18"/>
+          <w:szCs w:val="18"/>
+        </w:rPr>
+        <w:t>Temperature is: 53.94</w:t>
+      </w:r>
+    </w:p>
+    <w:p>
+      <w:pPr>
+        <w:spacing w:after="0" w:line="240" w:lineRule="auto"/>
+        <w:rPr>
+          <w:sz w:val="18"/>
+          <w:szCs w:val="18"/>
+        </w:rPr>
+      </w:pPr>
+      <w:r>
+        <w:rPr>
+          <w:sz w:val="18"/>
+          <w:szCs w:val="18"/>
+        </w:rPr>
+        <w:t>Temperature is: 53.60</w:t>
+      </w:r>
+    </w:p>
+    <w:p>
+      <w:pPr>
+        <w:spacing w:after="0" w:line="240" w:lineRule="auto"/>
+        <w:rPr>
+          <w:sz w:val="18"/>
+          <w:szCs w:val="18"/>
+        </w:rPr>
+      </w:pPr>
+      <w:r>
+        <w:rPr>
+          <w:sz w:val="18"/>
+          <w:szCs w:val="18"/>
+        </w:rPr>
+        <w:t>Temperature is: 53.38</w:t>
+      </w:r>
+    </w:p>
+    <w:p>
+      <w:pPr>
+        <w:spacing w:after="0" w:line="240" w:lineRule="auto"/>
+        <w:rPr>
+          <w:sz w:val="18"/>
+          <w:szCs w:val="18"/>
+        </w:rPr>
+      </w:pPr>
+      <w:r>
+        <w:rPr>
+          <w:sz w:val="18"/>
+          <w:szCs w:val="18"/>
+        </w:rPr>
+        <w:t>Temperature is: 53.04</w:t>
+      </w:r>
+    </w:p>
+    <w:p>
+      <w:pPr>
+        <w:spacing w:after="0" w:line="240" w:lineRule="auto"/>
+        <w:rPr>
+          <w:sz w:val="18"/>
+          <w:szCs w:val="18"/>
+        </w:rPr>
+      </w:pPr>
+      <w:r>
+        <w:rPr>
+          <w:sz w:val="18"/>
+          <w:szCs w:val="18"/>
+        </w:rPr>
+        <w:t>Temperature is: 52.81</w:t>
+      </w:r>
+    </w:p>
+    <w:p>
+      <w:pPr>
+        <w:spacing w:after="0" w:line="240" w:lineRule="auto"/>
+        <w:rPr>
+          <w:sz w:val="18"/>
+          <w:szCs w:val="18"/>
+        </w:rPr>
+      </w:pPr>
+      <w:r>
+        <w:rPr>
+          <w:sz w:val="18"/>
+          <w:szCs w:val="18"/>
+        </w:rPr>
+        <w:t>Temperature is: 52.47</w:t>
+      </w:r>
+    </w:p>
+    <w:p>
+      <w:pPr>
+        <w:spacing w:after="0" w:line="240" w:lineRule="auto"/>
+        <w:rPr>
+          <w:sz w:val="18"/>
+          <w:szCs w:val="18"/>
+        </w:rPr>
+      </w:pPr>
+      <w:r>
+        <w:rPr>
+          <w:sz w:val="18"/>
+          <w:szCs w:val="18"/>
+        </w:rPr>
+        <w:t>Temperature is: 52.36</w:t>
+      </w:r>
+    </w:p>
+    <w:p>
+      <w:pPr>
+        <w:spacing w:after="0" w:line="240" w:lineRule="auto"/>
+        <w:rPr>
+          <w:sz w:val="18"/>
+          <w:szCs w:val="18"/>
+        </w:rPr>
+      </w:pPr>
+      <w:r>
+        <w:rPr>
+          <w:sz w:val="18"/>
+          <w:szCs w:val="18"/>
+        </w:rPr>
+        <w:t>Temperature is: 52.03</w:t>
+      </w:r>
+    </w:p>
+    <w:p>
+      <w:pPr>
+        <w:spacing w:after="0" w:line="240" w:lineRule="auto"/>
+        <w:rPr>
+          <w:sz w:val="18"/>
+          <w:szCs w:val="18"/>
+        </w:rPr>
+      </w:pPr>
+      <w:r>
+        <w:rPr>
+          <w:sz w:val="18"/>
+          <w:szCs w:val="18"/>
+        </w:rPr>
+        <w:t>Temperature is: 51.91</w:t>
+      </w:r>
+    </w:p>
+    <w:p>
+      <w:pPr>
+        <w:spacing w:after="0" w:line="240" w:lineRule="auto"/>
+        <w:rPr>
+          <w:sz w:val="18"/>
+          <w:szCs w:val="18"/>
+        </w:rPr>
+      </w:pPr>
+      <w:r>
+        <w:rPr>
+          <w:sz w:val="18"/>
+          <w:szCs w:val="18"/>
+        </w:rPr>
+        <w:t>Temperature is: 54.84</w:t>
+      </w:r>
+    </w:p>
+    <w:p>
+      <w:pPr>
+        <w:spacing w:after="0" w:line="240" w:lineRule="auto"/>
+        <w:rPr>
+          <w:sz w:val="18"/>
+          <w:szCs w:val="18"/>
+        </w:rPr>
+      </w:pPr>
+      <w:r>
+        <w:rPr>
+          <w:sz w:val="18"/>
+          <w:szCs w:val="18"/>
+        </w:rPr>
+        <w:t>Temperature is: 57.31</w:t>
+      </w:r>
+    </w:p>
+    <w:p>
+      <w:pPr>
+        <w:spacing w:after="0" w:line="240" w:lineRule="auto"/>
+        <w:rPr>
+          <w:sz w:val="18"/>
+          <w:szCs w:val="18"/>
+        </w:rPr>
+      </w:pPr>
+      <w:r>
+        <w:rPr>
+          <w:sz w:val="18"/>
+          <w:szCs w:val="18"/>
+        </w:rPr>
+        <w:t>Temperature is: 58.78</w:t>
+      </w:r>
+    </w:p>
+    <w:p>
+      <w:pPr>
+        <w:spacing w:after="0" w:line="240" w:lineRule="auto"/>
+        <w:rPr>
+          <w:sz w:val="18"/>
+          <w:szCs w:val="18"/>
+        </w:rPr>
+      </w:pPr>
+      <w:r>
+        <w:rPr>
+          <w:sz w:val="18"/>
+          <w:szCs w:val="18"/>
+        </w:rPr>
+        <w:t>Temperature is: 60.13</w:t>
+      </w:r>
+    </w:p>
+    <w:p>
+      <w:pPr>
+        <w:spacing w:after="0" w:line="240" w:lineRule="auto"/>
+        <w:rPr>
+          <w:sz w:val="18"/>
+          <w:szCs w:val="18"/>
+        </w:rPr>
+      </w:pPr>
+      <w:r>
+        <w:rPr>
+          <w:sz w:val="18"/>
+          <w:szCs w:val="18"/>
+        </w:rPr>
+        <w:t>Temperature is: 61.25</w:t>
+      </w:r>
+    </w:p>
+    <w:p>
+      <w:pPr>
+        <w:spacing w:after="0" w:line="240" w:lineRule="auto"/>
+        <w:rPr>
+          <w:sz w:val="18"/>
+          <w:szCs w:val="18"/>
+        </w:rPr>
+      </w:pPr>
+      <w:r>
+        <w:rPr>
+          <w:sz w:val="18"/>
+          <w:szCs w:val="18"/>
+        </w:rPr>
+        <w:t>Temperature is: 62.15</w:t>
+      </w:r>
+    </w:p>
+    <w:p>
+      <w:pPr>
+        <w:spacing w:after="0" w:line="240" w:lineRule="auto"/>
+        <w:rPr>
+          <w:sz w:val="18"/>
+          <w:szCs w:val="18"/>
+        </w:rPr>
+      </w:pPr>
+      <w:r>
+        <w:rPr>
+          <w:sz w:val="18"/>
+          <w:szCs w:val="18"/>
+        </w:rPr>
+        <w:t>Temperature is: 63.05</w:t>
+      </w:r>
+    </w:p>
+    <w:p>
+      <w:pPr>
+        <w:spacing w:after="0" w:line="240" w:lineRule="auto"/>
+        <w:rPr>
+          <w:sz w:val="18"/>
+          <w:szCs w:val="18"/>
+        </w:rPr>
+      </w:pPr>
+      <w:r>
+        <w:rPr>
+          <w:sz w:val="18"/>
+          <w:szCs w:val="18"/>
+        </w:rPr>
+        <w:t>Temperature is: 63.39</w:t>
+      </w:r>
+    </w:p>
+    <w:p>
+      <w:pPr>
+        <w:spacing w:after="0" w:line="240" w:lineRule="auto"/>
+        <w:rPr>
+          <w:sz w:val="18"/>
+          <w:szCs w:val="18"/>
+        </w:rPr>
+      </w:pPr>
+      <w:r>
+        <w:rPr>
+          <w:sz w:val="18"/>
+          <w:szCs w:val="18"/>
+        </w:rPr>
+        <w:t>Temperature is: 64.06</w:t>
+      </w:r>
+    </w:p>
+    <w:p>
+      <w:pPr>
+        <w:spacing w:after="0" w:line="240" w:lineRule="auto"/>
+        <w:rPr>
+          <w:sz w:val="18"/>
+          <w:szCs w:val="18"/>
+        </w:rPr>
+      </w:pPr>
+      <w:r>
+        <w:rPr>
+          <w:sz w:val="18"/>
+          <w:szCs w:val="18"/>
+        </w:rPr>
+        <w:t>Temperature is: 64.29</w:t>
+      </w:r>
+    </w:p>
+    <w:p>
+      <w:pPr>
+        <w:spacing w:after="0" w:line="240" w:lineRule="auto"/>
+        <w:rPr>
+          <w:sz w:val="18"/>
+          <w:szCs w:val="18"/>
+        </w:rPr>
+      </w:pPr>
+      <w:r>
+        <w:rPr>
+          <w:sz w:val="18"/>
+          <w:szCs w:val="18"/>
+        </w:rPr>
+        <w:t>Temperature is: 64.85</w:t>
+      </w:r>
+    </w:p>
+    <w:p>
+      <w:pPr>
+        <w:spacing w:after="0" w:line="240" w:lineRule="auto"/>
+        <w:rPr>
+          <w:sz w:val="18"/>
+          <w:szCs w:val="18"/>
+        </w:rPr>
+      </w:pPr>
+      <w:r>
+        <w:rPr>
+          <w:sz w:val="18"/>
+          <w:szCs w:val="18"/>
+        </w:rPr>
+        <w:t>Temperature is: 65.19</w:t>
+      </w:r>
+    </w:p>
+    <w:p>
+      <w:pPr>
+        <w:spacing w:after="0" w:line="240" w:lineRule="auto"/>
+        <w:rPr>
+          <w:sz w:val="18"/>
+          <w:szCs w:val="18"/>
+        </w:rPr>
+      </w:pPr>
+      <w:r>
+        <w:rPr>
+          <w:sz w:val="18"/>
+          <w:szCs w:val="18"/>
+        </w:rPr>
+        <w:t>Temperature is: 65.64</w:t>
+      </w:r>
+    </w:p>
+    <w:p>
+      <w:pPr>
+        <w:spacing w:after="0" w:line="240" w:lineRule="auto"/>
+        <w:rPr>
+          <w:sz w:val="18"/>
+          <w:szCs w:val="18"/>
+        </w:rPr>
+      </w:pPr>
+      <w:r>
+        <w:rPr>
+          <w:sz w:val="18"/>
+          <w:szCs w:val="18"/>
+        </w:rPr>
+        <w:t>Temperature is: 65.97</w:t>
+      </w:r>
+    </w:p>
+    <w:p>
+      <w:pPr>
+        <w:spacing w:after="0" w:line="240" w:lineRule="auto"/>
+        <w:rPr>
+          <w:sz w:val="18"/>
+          <w:szCs w:val="18"/>
+        </w:rPr>
+      </w:pPr>
+      <w:r>
+        <w:rPr>
+          <w:sz w:val="18"/>
+          <w:szCs w:val="18"/>
+        </w:rPr>
+        <w:t>Temperature is: 65.97</w:t>
+      </w:r>
+    </w:p>
+    <w:p>
+      <w:pPr>
+        <w:spacing w:after="0" w:line="240" w:lineRule="auto"/>
+        <w:rPr>
+          <w:sz w:val="18"/>
+          <w:szCs w:val="18"/>
+        </w:rPr>
+      </w:pPr>
+      <w:r>
+        <w:rPr>
+          <w:sz w:val="18"/>
+          <w:szCs w:val="18"/>
+        </w:rPr>
+        <w:t>Temperature is: 65.86</w:t>
+      </w:r>
+    </w:p>
+    <w:p>
+      <w:pPr>
+        <w:spacing w:after="0" w:line="240" w:lineRule="auto"/>
+        <w:rPr>
+          <w:sz w:val="18"/>
+          <w:szCs w:val="18"/>
+        </w:rPr>
+      </w:pPr>
+      <w:r>
+        <w:rPr>
+          <w:sz w:val="18"/>
+          <w:szCs w:val="18"/>
+        </w:rPr>
+        <w:t>Temperature is: 65.97</w:t>
+      </w:r>
+    </w:p>
+    <w:p>
+      <w:pPr>
+        <w:spacing w:after="0" w:line="240" w:lineRule="auto"/>
+        <w:rPr>
+          <w:sz w:val="18"/>
+          <w:szCs w:val="18"/>
+        </w:rPr>
+      </w:pPr>
+      <w:r>
+        <w:rPr>
+          <w:sz w:val="18"/>
+          <w:szCs w:val="18"/>
+        </w:rPr>
+        <w:t>Temperature is: 66.20</w:t>
+      </w:r>
+    </w:p>
+    <w:p>
+      <w:pPr>
+        <w:spacing w:after="0" w:line="240" w:lineRule="auto"/>
+        <w:rPr>
+          <w:sz w:val="18"/>
+          <w:szCs w:val="18"/>
+        </w:rPr>
+      </w:pPr>
+      <w:r>
+        <w:rPr>
+          <w:sz w:val="18"/>
+          <w:szCs w:val="18"/>
+        </w:rPr>
+        <w:t>Temperature is: 66.43</w:t>
+      </w:r>
+    </w:p>
+    <w:p>
+      <w:pPr>
+        <w:spacing w:after="0" w:line="240" w:lineRule="auto"/>
+        <w:rPr>
+          <w:sz w:val="18"/>
+          <w:szCs w:val="18"/>
+        </w:rPr>
+      </w:pPr>
+      <w:r>
+        <w:rPr>
+          <w:sz w:val="18"/>
+          <w:szCs w:val="18"/>
+        </w:rPr>
+        <w:t>Temperature is: 66.43</w:t>
+      </w:r>
+    </w:p>
+    <w:p>
+      <w:pPr>
+        <w:spacing w:after="0" w:line="240" w:lineRule="auto"/>
+        <w:rPr>
+          <w:sz w:val="18"/>
+          <w:szCs w:val="18"/>
+        </w:rPr>
+      </w:pPr>
+      <w:r>
+        <w:rPr>
+          <w:sz w:val="18"/>
+          <w:szCs w:val="18"/>
+        </w:rPr>
+        <w:t>Temperature is: 66.65</w:t>
+      </w:r>
+    </w:p>
+    <w:p>
+      <w:pPr>
+        <w:spacing w:after="0" w:line="240" w:lineRule="auto"/>
+        <w:rPr>
+          <w:sz w:val="18"/>
+          <w:szCs w:val="18"/>
+        </w:rPr>
+      </w:pPr>
+      <w:r>
+        <w:rPr>
+          <w:sz w:val="18"/>
+          <w:szCs w:val="18"/>
+        </w:rPr>
+        <w:t>Temperature is: 66.87</w:t>
+      </w:r>
+    </w:p>
+    <w:p>
+      <w:pPr>
+        <w:spacing w:after="0" w:line="240" w:lineRule="auto"/>
+        <w:rPr>
+          <w:sz w:val="18"/>
+          <w:szCs w:val="18"/>
+        </w:rPr>
+      </w:pPr>
+      <w:r>
+        <w:rPr>
+          <w:sz w:val="18"/>
+          <w:szCs w:val="18"/>
+        </w:rPr>
+        <w:t>Temperature is: 66.99</w:t>
+      </w:r>
+    </w:p>
+    <w:p>
+      <w:pPr>
+        <w:spacing w:after="0" w:line="240" w:lineRule="auto"/>
+        <w:rPr>
+          <w:sz w:val="18"/>
+          <w:szCs w:val="18"/>
+        </w:rPr>
+      </w:pPr>
+      <w:r>
+        <w:rPr>
+          <w:sz w:val="18"/>
+          <w:szCs w:val="18"/>
+        </w:rPr>
+        <w:t>Temperature is: 66.87</w:t>
+      </w:r>
+    </w:p>
+    <w:p>
+      <w:pPr>
+        <w:spacing w:after="0" w:line="240" w:lineRule="auto"/>
+        <w:rPr>
+          <w:sz w:val="18"/>
+          <w:szCs w:val="18"/>
+        </w:rPr>
+      </w:pPr>
+      <w:r>
+        <w:rPr>
+          <w:sz w:val="18"/>
+          <w:szCs w:val="18"/>
+        </w:rPr>
+        <w:t>Temperature is: 66.87</w:t>
+      </w:r>
+    </w:p>
+    <w:p>
+      <w:pPr>
+        <w:spacing w:after="0" w:line="240" w:lineRule="auto"/>
+        <w:rPr>
+          <w:sz w:val="18"/>
+          <w:szCs w:val="18"/>
+        </w:rPr>
+      </w:pPr>
+      <w:r>
+        <w:rPr>
+          <w:sz w:val="18"/>
+          <w:szCs w:val="18"/>
+        </w:rPr>
+        <w:t>Temperature is: 67.10</w:t>
+      </w:r>
+    </w:p>
+    <w:p>
+      <w:pPr>
+        <w:spacing w:after="0" w:line="240" w:lineRule="auto"/>
+        <w:rPr>
+          <w:sz w:val="18"/>
+          <w:szCs w:val="18"/>
+        </w:rPr>
+      </w:pPr>
+      <w:r>
+        <w:rPr>
+          <w:sz w:val="18"/>
+          <w:szCs w:val="18"/>
+        </w:rPr>
+        <w:t>Temperature is: 67.21</w:t>
+      </w:r>
+    </w:p>
+    <w:p>
+      <w:pPr>
+        <w:spacing w:after="0" w:line="240" w:lineRule="auto"/>
+        <w:rPr>
+          <w:sz w:val="18"/>
+          <w:szCs w:val="18"/>
+        </w:rPr>
+      </w:pPr>
+      <w:r>
+        <w:rPr>
+          <w:sz w:val="18"/>
+          <w:szCs w:val="18"/>
+        </w:rPr>
+        <w:t>Temperature is: 67.32</w:t>
+      </w:r>
+    </w:p>
+    <w:p>
+      <w:pPr>
+        <w:spacing w:after="0" w:line="240" w:lineRule="auto"/>
+        <w:rPr>
+          <w:sz w:val="18"/>
+          <w:szCs w:val="18"/>
+        </w:rPr>
+      </w:pPr>
+      <w:r>
+        <w:rPr>
+          <w:sz w:val="18"/>
+          <w:szCs w:val="18"/>
+        </w:rPr>
+        <w:t>Temperature is: 67.32</w:t>
+      </w:r>
+    </w:p>
+    <w:p>
+      <w:pPr>
+        <w:spacing w:after="0" w:line="240" w:lineRule="auto"/>
+        <w:rPr>
+          <w:sz w:val="18"/>
+          <w:szCs w:val="18"/>
+        </w:rPr>
+      </w:pPr>
+      <w:r>
+        <w:rPr>
+          <w:sz w:val="18"/>
+          <w:szCs w:val="18"/>
+        </w:rPr>
+        <w:t>Temperature is: 67.55</w:t>
+      </w:r>
+    </w:p>
+    <w:p>
+      <w:pPr>
+        <w:spacing w:after="0" w:line="240" w:lineRule="auto"/>
+        <w:rPr>
+          <w:sz w:val="18"/>
+          <w:szCs w:val="18"/>
+        </w:rPr>
+      </w:pPr>
+      <w:r>
+        <w:rPr>
+          <w:sz w:val="18"/>
+          <w:szCs w:val="18"/>
+        </w:rPr>
+        <w:t>Temperature is: 67.55</w:t>
+      </w:r>
+    </w:p>
+    <w:p>
+      <w:pPr>
+        <w:spacing w:after="0" w:line="240" w:lineRule="auto"/>
+        <w:rPr>
+          <w:sz w:val="18"/>
+          <w:szCs w:val="18"/>
+        </w:rPr>
+      </w:pPr>
+      <w:r>
+        <w:rPr>
+          <w:sz w:val="18"/>
+          <w:szCs w:val="18"/>
+        </w:rPr>
+        <w:t>Temperature is: 67.55</w:t>
+      </w:r>
+    </w:p>
+    <w:p>
+      <w:pPr>
+        <w:spacing w:after="0" w:line="240" w:lineRule="auto"/>
+        <w:rPr>
+          <w:sz w:val="18"/>
+          <w:szCs w:val="18"/>
+        </w:rPr>
+      </w:pPr>
+      <w:r>
+        <w:rPr>
+          <w:sz w:val="18"/>
+          <w:szCs w:val="18"/>
+        </w:rPr>
+        <w:t>Temperature is: 67.66</w:t>
       </w:r>
     </w:p>
     <w:p>
@@ -5324,46 +5609,59 @@
           <w:docGrid w:linePitch="360"/>
         </w:sectPr>
       </w:pPr>
-    </w:p>
-    <w:p>
-      <w:pPr>
-        <w:spacing w:after="0" w:line="240" w:lineRule="auto"/>
-        <w:rPr>
-          <w:sz w:val="20"/>
-          <w:szCs w:val="20"/>
-        </w:rPr>
-      </w:pPr>
-    </w:p>
-    <w:p>
-      <w:pPr>
-        <w:spacing w:after="0" w:line="240" w:lineRule="auto"/>
-        <w:rPr>
-          <w:sz w:val="20"/>
-          <w:szCs w:val="20"/>
-        </w:rPr>
-      </w:pPr>
-    </w:p>
-    <w:p>
-      <w:pPr>
-        <w:spacing w:after="0" w:line="240" w:lineRule="auto"/>
-        <w:rPr>
-          <w:sz w:val="20"/>
-          <w:szCs w:val="20"/>
-        </w:rPr>
-      </w:pPr>
-    </w:p>
-    <w:p>
-      <w:pPr>
-        <w:spacing w:after="0" w:line="240" w:lineRule="auto"/>
-        <w:rPr>
-          <w:sz w:val="20"/>
-          <w:szCs w:val="20"/>
-        </w:rPr>
-      </w:pPr>
-    </w:p>
-    <w:p>
-      <w:r>
-        <w:lastRenderedPageBreak/>
+      <w:r>
+        <w:rPr>
+          <w:sz w:val="18"/>
+          <w:szCs w:val="18"/>
+        </w:rPr>
+        <w:t>Temperature is: 67.77</w:t>
+      </w:r>
+      <w:r>
+        <w:rPr>
+          <w:sz w:val="18"/>
+          <w:szCs w:val="18"/>
+        </w:rPr>
+        <w:cr/>
+      </w:r>
+    </w:p>
+    <w:p>
+      <w:pPr>
+        <w:spacing w:after="0" w:line="240" w:lineRule="auto"/>
+        <w:rPr>
+          <w:sz w:val="20"/>
+          <w:szCs w:val="20"/>
+        </w:rPr>
+      </w:pPr>
+    </w:p>
+    <w:p>
+      <w:pPr>
+        <w:spacing w:after="0" w:line="240" w:lineRule="auto"/>
+        <w:rPr>
+          <w:sz w:val="20"/>
+          <w:szCs w:val="20"/>
+        </w:rPr>
+      </w:pPr>
+    </w:p>
+    <w:p>
+      <w:pPr>
+        <w:spacing w:after="0" w:line="240" w:lineRule="auto"/>
+        <w:rPr>
+          <w:sz w:val="20"/>
+          <w:szCs w:val="20"/>
+        </w:rPr>
+      </w:pPr>
+    </w:p>
+    <w:p>
+      <w:pPr>
+        <w:spacing w:after="0" w:line="240" w:lineRule="auto"/>
+        <w:rPr>
+          <w:sz w:val="20"/>
+          <w:szCs w:val="20"/>
+        </w:rPr>
+      </w:pPr>
+    </w:p>
+    <w:p>
+      <w:r>
         <w:t>Plot</w:t>
       </w:r>
     </w:p>
@@ -5379,9 +5677,9 @@
         </w:rPr>
         <w:drawing>
           <wp:inline distT="0" distB="0" distL="0" distR="0">
-            <wp:extent cx="5943600" cy="3333750"/>
-            <wp:effectExtent l="19050" t="0" r="19050" b="0"/>
-            <wp:docPr id="2" name="Chart 1"/>
+            <wp:extent cx="5943600" cy="3632835"/>
+            <wp:effectExtent l="19050" t="0" r="19050" b="5715"/>
+            <wp:docPr id="1" name="Chart 1"/>
             <wp:cNvGraphicFramePr/>
             <a:graphic xmlns:a="http://schemas.openxmlformats.org/drawingml/2006/main">
               <a:graphicData uri="http://schemas.openxmlformats.org/drawingml/2006/chart">
@@ -5392,6 +5690,22 @@
         </w:drawing>
       </w:r>
     </w:p>
+    <w:p>
+      <w:r>
+        <w:t>Video Presentation</w:t>
+      </w:r>
+    </w:p>
+    <w:p>
+      <w:hyperlink r:id="rId15" w:history="1">
+        <w:r>
+          <w:rPr>
+            <w:rStyle w:val="Hyperlink"/>
+          </w:rPr>
+          <w:t>https://www.youtube.com/watch?v=xrLxqQUe-Ro</w:t>
+        </w:r>
+      </w:hyperlink>
+    </w:p>
+    <w:p/>
     <w:p/>
     <w:p>
       <w:pPr>
@@ -5428,7 +5742,7 @@
       <w:r>
         <w:t xml:space="preserve">[1] </w:t>
       </w:r>
-      <w:hyperlink r:id="rId15" w:history="1">
+      <w:hyperlink r:id="rId16" w:history="1">
         <w:r>
           <w:rPr>
             <w:rStyle w:val="Hyperlink"/>
@@ -5441,7 +5755,7 @@
       <w:r>
         <w:t xml:space="preserve">[2] </w:t>
       </w:r>
-      <w:hyperlink r:id="rId16" w:history="1">
+      <w:hyperlink r:id="rId17" w:history="1">
         <w:r>
           <w:rPr>
             <w:rStyle w:val="Hyperlink"/>
@@ -5973,6 +6287,7 @@
   <w:style w:type="paragraph" w:default="1" w:styleId="Normal">
     <w:name w:val="Normal"/>
     <w:qFormat/>
+    <w:rsid w:val="008D6340"/>
   </w:style>
   <w:style w:type="character" w:default="1" w:styleId="DefaultParagraphFont">
     <w:name w:val="Default Paragraph Font"/>
@@ -6078,10 +6393,31 @@
 
 <file path=word/charts/chart1.xml><?xml version="1.0" encoding="utf-8"?>
 <c:chartSpace xmlns:c="http://schemas.openxmlformats.org/drawingml/2006/chart" xmlns:a="http://schemas.openxmlformats.org/drawingml/2006/main" xmlns:r="http://schemas.openxmlformats.org/officeDocument/2006/relationships">
-  <c:date1904 val="1"/>
   <c:lang val="en-US"/>
   <c:chart>
-    <c:title/>
+    <c:title>
+      <c:tx>
+        <c:rich>
+          <a:bodyPr/>
+          <a:lstStyle/>
+          <a:p>
+            <a:pPr>
+              <a:defRPr/>
+            </a:pPr>
+            <a:r>
+              <a:rPr lang="en-US"/>
+              <a:t>Temperautre</a:t>
+            </a:r>
+            <a:r>
+              <a:rPr lang="en-US" baseline="0"/>
+              <a:t> vs. Time</a:t>
+            </a:r>
+            <a:endParaRPr lang="en-US"/>
+          </a:p>
+        </c:rich>
+      </c:tx>
+      <c:layout/>
+    </c:title>
     <c:plotArea>
       <c:layout/>
       <c:scatterChart>
@@ -6089,20 +6425,12 @@
         <c:ser>
           <c:idx val="0"/>
           <c:order val="0"/>
-          <c:tx>
-            <c:v>Time vs. Temp</c:v>
-          </c:tx>
-          <c:spPr>
-            <a:ln w="28575">
-              <a:noFill/>
-            </a:ln>
-          </c:spPr>
           <c:xVal>
             <c:numRef>
-              <c:f>Sheet1!$B$1:$B$88</c:f>
+              <c:f>Sheet1!$A$1:$A$94</c:f>
               <c:numCache>
                 <c:formatCode>General</c:formatCode>
-                <c:ptCount val="88"/>
+                <c:ptCount val="94"/>
                 <c:pt idx="0">
                   <c:v>0</c:v>
                 </c:pt>
@@ -6366,291 +6694,329 @@
                 </c:pt>
                 <c:pt idx="87">
                   <c:v>870</c:v>
+                </c:pt>
+                <c:pt idx="88">
+                  <c:v>880</c:v>
+                </c:pt>
+                <c:pt idx="89">
+                  <c:v>890</c:v>
+                </c:pt>
+                <c:pt idx="90">
+                  <c:v>900</c:v>
+                </c:pt>
+                <c:pt idx="91">
+                  <c:v>910</c:v>
+                </c:pt>
+                <c:pt idx="92">
+                  <c:v>920</c:v>
+                </c:pt>
+                <c:pt idx="93">
+                  <c:v>930</c:v>
                 </c:pt>
               </c:numCache>
             </c:numRef>
           </c:xVal>
           <c:yVal>
             <c:numRef>
-              <c:f>Sheet1!$A$1:$A$88</c:f>
+              <c:f>Sheet1!$B$1:$B$94</c:f>
               <c:numCache>
                 <c:formatCode>General</c:formatCode>
-                <c:ptCount val="88"/>
+                <c:ptCount val="94"/>
                 <c:pt idx="0">
-                  <c:v>22.12</c:v>
+                  <c:v>71.150000000000006</c:v>
                 </c:pt>
                 <c:pt idx="1">
-                  <c:v>22.06</c:v>
+                  <c:v>70.930000000000007</c:v>
                 </c:pt>
                 <c:pt idx="2">
-                  <c:v>22.06</c:v>
+                  <c:v>70.930000000000007</c:v>
                 </c:pt>
                 <c:pt idx="3">
-                  <c:v>22.06</c:v>
+                  <c:v>70.81</c:v>
                 </c:pt>
                 <c:pt idx="4">
-                  <c:v>22.06</c:v>
+                  <c:v>70.7</c:v>
                 </c:pt>
                 <c:pt idx="5">
-                  <c:v>22</c:v>
+                  <c:v>70.81</c:v>
                 </c:pt>
                 <c:pt idx="6">
-                  <c:v>22.06</c:v>
+                  <c:v>70.81</c:v>
                 </c:pt>
                 <c:pt idx="7">
-                  <c:v>22.12</c:v>
+                  <c:v>70.7</c:v>
                 </c:pt>
                 <c:pt idx="8">
-                  <c:v>22.19</c:v>
+                  <c:v>70.7</c:v>
                 </c:pt>
                 <c:pt idx="9">
-                  <c:v>22.19</c:v>
+                  <c:v>70.7</c:v>
                 </c:pt>
                 <c:pt idx="10">
-                  <c:v>22.19</c:v>
+                  <c:v>70.7</c:v>
                 </c:pt>
                 <c:pt idx="11">
-                  <c:v>22.19</c:v>
+                  <c:v>70.59</c:v>
                 </c:pt>
                 <c:pt idx="12">
-                  <c:v>22.19</c:v>
+                  <c:v>70.7</c:v>
                 </c:pt>
                 <c:pt idx="13">
-                  <c:v>22.19</c:v>
+                  <c:v>70.59</c:v>
                 </c:pt>
                 <c:pt idx="14">
-                  <c:v>22.19</c:v>
+                  <c:v>70.7</c:v>
                 </c:pt>
                 <c:pt idx="15">
-                  <c:v>22.19</c:v>
+                  <c:v>70.7</c:v>
                 </c:pt>
                 <c:pt idx="16">
-                  <c:v>22.19</c:v>
+                  <c:v>70.36</c:v>
                 </c:pt>
                 <c:pt idx="17">
-                  <c:v>22.25</c:v>
+                  <c:v>70.36</c:v>
                 </c:pt>
                 <c:pt idx="18">
-                  <c:v>22.25</c:v>
+                  <c:v>70.36</c:v>
                 </c:pt>
                 <c:pt idx="19">
-                  <c:v>22.25</c:v>
+                  <c:v>70.36</c:v>
                 </c:pt>
                 <c:pt idx="20">
-                  <c:v>22.25</c:v>
+                  <c:v>70.36</c:v>
                 </c:pt>
                 <c:pt idx="21">
-                  <c:v>22.310000000000002</c:v>
+                  <c:v>70.25</c:v>
                 </c:pt>
                 <c:pt idx="22">
-                  <c:v>22.25</c:v>
+                  <c:v>70.36</c:v>
                 </c:pt>
                 <c:pt idx="23">
-                  <c:v>22.25</c:v>
+                  <c:v>70.36</c:v>
                 </c:pt>
                 <c:pt idx="24">
-                  <c:v>22.25</c:v>
+                  <c:v>70.14</c:v>
                 </c:pt>
                 <c:pt idx="25">
-                  <c:v>22.25</c:v>
+                  <c:v>70.14</c:v>
                 </c:pt>
                 <c:pt idx="26">
-                  <c:v>22.19</c:v>
+                  <c:v>70.14</c:v>
                 </c:pt>
                 <c:pt idx="27">
-                  <c:v>22.25</c:v>
+                  <c:v>70.14</c:v>
                 </c:pt>
                 <c:pt idx="28">
-                  <c:v>22.25</c:v>
+                  <c:v>70.14</c:v>
                 </c:pt>
                 <c:pt idx="29">
-                  <c:v>21.56</c:v>
+                  <c:v>70.14</c:v>
                 </c:pt>
                 <c:pt idx="30">
-                  <c:v>20.439999999999998</c:v>
+                  <c:v>70.14</c:v>
                 </c:pt>
                 <c:pt idx="31">
-                  <c:v>19.439999999999998</c:v>
+                  <c:v>69.349999999999994</c:v>
                 </c:pt>
                 <c:pt idx="32">
-                  <c:v>18.309999999999999</c:v>
+                  <c:v>67.55</c:v>
                 </c:pt>
                 <c:pt idx="33">
-                  <c:v>17.559999999999999</c:v>
+                  <c:v>66.09</c:v>
                 </c:pt>
                 <c:pt idx="34">
-                  <c:v>17.12</c:v>
+                  <c:v>64.849999999999994</c:v>
                 </c:pt>
                 <c:pt idx="35">
-                  <c:v>16.559999999999999</c:v>
+                  <c:v>63.84</c:v>
                 </c:pt>
                 <c:pt idx="36">
-                  <c:v>16</c:v>
+                  <c:v>62.94</c:v>
                 </c:pt>
                 <c:pt idx="37">
-                  <c:v>15.629999999999999</c:v>
+                  <c:v>62.04</c:v>
                 </c:pt>
                 <c:pt idx="38">
-                  <c:v>15.31</c:v>
+                  <c:v>61.14</c:v>
                 </c:pt>
                 <c:pt idx="39">
-                  <c:v>15.06</c:v>
+                  <c:v>60.35</c:v>
                 </c:pt>
                 <c:pt idx="40">
-                  <c:v>14.81</c:v>
+                  <c:v>59.79</c:v>
                 </c:pt>
                 <c:pt idx="41">
-                  <c:v>14.5</c:v>
+                  <c:v>59.11</c:v>
                 </c:pt>
                 <c:pt idx="42">
-                  <c:v>14.129999999999999</c:v>
+                  <c:v>58.55</c:v>
                 </c:pt>
                 <c:pt idx="43">
-                  <c:v>14</c:v>
+                  <c:v>57.88</c:v>
                 </c:pt>
                 <c:pt idx="44">
-                  <c:v>13.81</c:v>
+                  <c:v>57.2</c:v>
                 </c:pt>
                 <c:pt idx="45">
-                  <c:v>13.75</c:v>
+                  <c:v>56.64</c:v>
                 </c:pt>
                 <c:pt idx="46">
-                  <c:v>13.5</c:v>
+                  <c:v>56.07</c:v>
                 </c:pt>
                 <c:pt idx="47">
-                  <c:v>13.31</c:v>
+                  <c:v>55.4</c:v>
                 </c:pt>
                 <c:pt idx="48">
-                  <c:v>13.129999999999999</c:v>
+                  <c:v>55.18</c:v>
                 </c:pt>
                 <c:pt idx="49">
-                  <c:v>12.94</c:v>
+                  <c:v>54.72</c:v>
                 </c:pt>
                 <c:pt idx="50">
-                  <c:v>12.75</c:v>
+                  <c:v>54.5</c:v>
                 </c:pt>
                 <c:pt idx="51">
-                  <c:v>12.629999999999999</c:v>
+                  <c:v>53.94</c:v>
                 </c:pt>
                 <c:pt idx="52">
-                  <c:v>12.5</c:v>
+                  <c:v>53.6</c:v>
                 </c:pt>
                 <c:pt idx="53">
-                  <c:v>12.38</c:v>
+                  <c:v>53.38</c:v>
                 </c:pt>
                 <c:pt idx="54">
-                  <c:v>12.25</c:v>
+                  <c:v>53.04</c:v>
                 </c:pt>
                 <c:pt idx="55">
-                  <c:v>12.25</c:v>
+                  <c:v>52.81</c:v>
                 </c:pt>
                 <c:pt idx="56">
-                  <c:v>12.06</c:v>
+                  <c:v>52.47</c:v>
                 </c:pt>
                 <c:pt idx="57">
-                  <c:v>12.06</c:v>
+                  <c:v>52.36</c:v>
                 </c:pt>
                 <c:pt idx="58">
-                  <c:v>12</c:v>
+                  <c:v>52.03</c:v>
                 </c:pt>
                 <c:pt idx="59">
-                  <c:v>13</c:v>
+                  <c:v>51.91</c:v>
                 </c:pt>
                 <c:pt idx="60">
-                  <c:v>14.25</c:v>
+                  <c:v>54.84</c:v>
                 </c:pt>
                 <c:pt idx="61">
-                  <c:v>14.94</c:v>
+                  <c:v>57.31</c:v>
                 </c:pt>
                 <c:pt idx="62">
-                  <c:v>15.56</c:v>
+                  <c:v>58.78</c:v>
                 </c:pt>
                 <c:pt idx="63">
-                  <c:v>16.059999999999999</c:v>
+                  <c:v>60.13</c:v>
                 </c:pt>
                 <c:pt idx="64">
-                  <c:v>16.5</c:v>
+                  <c:v>61.25</c:v>
                 </c:pt>
                 <c:pt idx="65">
-                  <c:v>16.75</c:v>
+                  <c:v>62.15</c:v>
                 </c:pt>
                 <c:pt idx="66">
-                  <c:v>17</c:v>
+                  <c:v>63.05</c:v>
                 </c:pt>
                 <c:pt idx="67">
-                  <c:v>17.309999999999999</c:v>
+                  <c:v>63.39</c:v>
                 </c:pt>
                 <c:pt idx="68">
-                  <c:v>17.690000000000001</c:v>
+                  <c:v>64.06</c:v>
                 </c:pt>
                 <c:pt idx="69">
-                  <c:v>17.809999999999999</c:v>
+                  <c:v>64.290000000000006</c:v>
                 </c:pt>
                 <c:pt idx="70">
-                  <c:v>17.939999999999998</c:v>
+                  <c:v>64.849999999999994</c:v>
                 </c:pt>
                 <c:pt idx="71">
-                  <c:v>18.190000000000001</c:v>
+                  <c:v>65.19</c:v>
                 </c:pt>
                 <c:pt idx="72">
-                  <c:v>18.25</c:v>
+                  <c:v>65.64</c:v>
                 </c:pt>
                 <c:pt idx="73">
-                  <c:v>18.439999999999998</c:v>
+                  <c:v>65.97</c:v>
                 </c:pt>
                 <c:pt idx="74">
-                  <c:v>18.439999999999998</c:v>
+                  <c:v>65.97</c:v>
                 </c:pt>
                 <c:pt idx="75">
-                  <c:v>18.62</c:v>
+                  <c:v>65.86</c:v>
                 </c:pt>
                 <c:pt idx="76">
-                  <c:v>18.62</c:v>
+                  <c:v>65.97</c:v>
                 </c:pt>
                 <c:pt idx="77">
-                  <c:v>18.690000000000001</c:v>
+                  <c:v>66.2</c:v>
                 </c:pt>
                 <c:pt idx="78">
-                  <c:v>18.75</c:v>
+                  <c:v>66.430000000000007</c:v>
                 </c:pt>
                 <c:pt idx="79">
-                  <c:v>18.87</c:v>
+                  <c:v>66.430000000000007</c:v>
                 </c:pt>
                 <c:pt idx="80">
-                  <c:v>19</c:v>
+                  <c:v>66.650000000000006</c:v>
                 </c:pt>
                 <c:pt idx="81">
-                  <c:v>19</c:v>
+                  <c:v>66.87</c:v>
                 </c:pt>
                 <c:pt idx="82">
-                  <c:v>19.12</c:v>
+                  <c:v>66.989999999999995</c:v>
                 </c:pt>
                 <c:pt idx="83">
-                  <c:v>19.190000000000001</c:v>
+                  <c:v>66.87</c:v>
                 </c:pt>
                 <c:pt idx="84">
-                  <c:v>19.309999999999999</c:v>
+                  <c:v>66.87</c:v>
                 </c:pt>
                 <c:pt idx="85">
-                  <c:v>19.37</c:v>
+                  <c:v>67.099999999999994</c:v>
                 </c:pt>
                 <c:pt idx="86">
-                  <c:v>19.37</c:v>
+                  <c:v>67.209999999999994</c:v>
                 </c:pt>
                 <c:pt idx="87">
-                  <c:v>19.439999999999998</c:v>
+                  <c:v>67.319999999999993</c:v>
+                </c:pt>
+                <c:pt idx="88">
+                  <c:v>67.319999999999993</c:v>
+                </c:pt>
+                <c:pt idx="89">
+                  <c:v>67.55</c:v>
+                </c:pt>
+                <c:pt idx="90">
+                  <c:v>67.55</c:v>
+                </c:pt>
+                <c:pt idx="91">
+                  <c:v>67.55</c:v>
+                </c:pt>
+                <c:pt idx="92">
+                  <c:v>67.66</c:v>
+                </c:pt>
+                <c:pt idx="93">
+                  <c:v>67.77</c:v>
                 </c:pt>
               </c:numCache>
             </c:numRef>
           </c:yVal>
         </c:ser>
-        <c:axId val="112952064"/>
-        <c:axId val="112953984"/>
+        <c:axId val="79943552"/>
+        <c:axId val="124693888"/>
       </c:scatterChart>
       <c:valAx>
-        <c:axId val="112952064"/>
+        <c:axId val="79943552"/>
         <c:scaling>
           <c:orientation val="minMax"/>
+          <c:max val="930"/>
+          <c:min val="0"/>
         </c:scaling>
         <c:axPos val="b"/>
         <c:majorGridlines/>
@@ -6671,17 +7037,20 @@
               </a:p>
             </c:rich>
           </c:tx>
+          <c:layout/>
         </c:title>
         <c:numFmt formatCode="General" sourceLinked="1"/>
         <c:tickLblPos val="nextTo"/>
-        <c:crossAx val="112953984"/>
+        <c:crossAx val="124693888"/>
         <c:crosses val="autoZero"/>
         <c:crossBetween val="midCat"/>
       </c:valAx>
       <c:valAx>
-        <c:axId val="112953984"/>
+        <c:axId val="124693888"/>
         <c:scaling>
           <c:orientation val="minMax"/>
+          <c:max val="73"/>
+          <c:min val="50"/>
         </c:scaling>
         <c:axPos val="l"/>
         <c:majorGridlines/>
@@ -6697,28 +7066,24 @@
                 </a:pPr>
                 <a:r>
                   <a:rPr lang="en-US"/>
-                  <a:t>Temperature</a:t>
-                </a:r>
-                <a:r>
-                  <a:rPr lang="en-US" baseline="0"/>
-                  <a:t> (</a:t>
+                  <a:t>Temperature (</a:t>
                 </a:r>
                 <a:r>
                   <a:rPr lang="en-US" sz="1000" b="0" i="0" u="none" strike="noStrike" baseline="0"/>
                   <a:t>°</a:t>
                 </a:r>
                 <a:r>
-                  <a:rPr lang="en-US" baseline="0"/>
-                  <a:t>C)</a:t>
+                  <a:rPr lang="en-US"/>
+                  <a:t>F)</a:t>
                 </a:r>
-                <a:endParaRPr lang="en-US"/>
               </a:p>
             </c:rich>
           </c:tx>
+          <c:layout/>
         </c:title>
         <c:numFmt formatCode="General" sourceLinked="1"/>
         <c:tickLblPos val="nextTo"/>
-        <c:crossAx val="112952064"/>
+        <c:crossAx val="79943552"/>
         <c:crosses val="autoZero"/>
         <c:crossBetween val="midCat"/>
       </c:valAx>

</xml_diff>